<commit_message>
bugarin gleda fudbal dok ja radim
</commit_message>
<xml_diff>
--- a/Korisnicko uputstvo.docx
+++ b/Korisnicko uputstvo.docx
@@ -1,6 +1,6 @@
 
 <file path=word/document.xml><?xml version="1.0" encoding="utf-8"?>
-<w:document xmlns:wpc="http://schemas.microsoft.com/office/word/2010/wordprocessingCanvas" xmlns:cx="http://schemas.microsoft.com/office/drawing/2014/chartex" xmlns:cx1="http://schemas.microsoft.com/office/drawing/2015/9/8/chartex" xmlns:cx2="http://schemas.microsoft.com/office/drawing/2015/10/21/chartex" xmlns:cx3="http://schemas.microsoft.com/office/drawing/2016/5/9/chartex" xmlns:cx4="http://schemas.microsoft.com/office/drawing/2016/5/10/chartex" xmlns:cx5="http://schemas.microsoft.com/office/drawing/2016/5/11/chartex" xmlns:cx6="http://schemas.microsoft.com/office/drawing/2016/5/12/chartex" xmlns:cx7="http://schemas.microsoft.com/office/drawing/2016/5/13/chartex" xmlns:cx8="http://schemas.microsoft.com/office/drawing/2016/5/14/chartex" xmlns:mc="http://schemas.openxmlformats.org/markup-compatibility/2006" xmlns:aink="http://schemas.microsoft.com/office/drawing/2016/ink" xmlns:am3d="http://schemas.microsoft.com/office/drawing/2017/model3d" xmlns:o="urn:schemas-microsoft-com:office:office" xmlns:r="http://schemas.openxmlformats.org/officeDocument/2006/relationships" xmlns:m="http://schemas.openxmlformats.org/officeDocument/2006/math" xmlns:v="urn:schemas-microsoft-com:vml" xmlns:wp14="http://schemas.microsoft.com/office/word/2010/wordprocessingDrawing" xmlns:wp="http://schemas.openxmlformats.org/drawingml/2006/wordprocessingDrawing" xmlns:w10="urn:schemas-microsoft-com:office:word" xmlns:w="http://schemas.openxmlformats.org/wordprocessingml/2006/main" xmlns:w14="http://schemas.microsoft.com/office/word/2010/wordml" xmlns:w15="http://schemas.microsoft.com/office/word/2012/wordml" xmlns:w16cex="http://schemas.microsoft.com/office/word/2018/wordml/cex" xmlns:w16cid="http://schemas.microsoft.com/office/word/2016/wordml/cid" xmlns:w16="http://schemas.microsoft.com/office/word/2018/wordml" xmlns:w16sdtdh="http://schemas.microsoft.com/office/word/2020/wordml/sdtdatahash" xmlns:w16se="http://schemas.microsoft.com/office/word/2015/wordml/symex" xmlns:wpg="http://schemas.microsoft.com/office/word/2010/wordprocessingGroup" xmlns:wpi="http://schemas.microsoft.com/office/word/2010/wordprocessingInk" xmlns:wne="http://schemas.microsoft.com/office/word/2006/wordml" xmlns:wps="http://schemas.microsoft.com/office/word/2010/wordprocessingShape" mc:Ignorable="w14 w15 w16se w16cid w16 w16cex w16sdtdh wp14">
+<w:document xmlns:wpc="http://schemas.microsoft.com/office/word/2010/wordprocessingCanvas" xmlns:cx="http://schemas.microsoft.com/office/drawing/2014/chartex" xmlns:cx1="http://schemas.microsoft.com/office/drawing/2015/9/8/chartex" xmlns:cx2="http://schemas.microsoft.com/office/drawing/2015/10/21/chartex" xmlns:cx3="http://schemas.microsoft.com/office/drawing/2016/5/9/chartex" xmlns:cx4="http://schemas.microsoft.com/office/drawing/2016/5/10/chartex" xmlns:cx5="http://schemas.microsoft.com/office/drawing/2016/5/11/chartex" xmlns:cx6="http://schemas.microsoft.com/office/drawing/2016/5/12/chartex" xmlns:cx7="http://schemas.microsoft.com/office/drawing/2016/5/13/chartex" xmlns:cx8="http://schemas.microsoft.com/office/drawing/2016/5/14/chartex" xmlns:mc="http://schemas.openxmlformats.org/markup-compatibility/2006" xmlns:aink="http://schemas.microsoft.com/office/drawing/2016/ink" xmlns:am3d="http://schemas.microsoft.com/office/drawing/2017/model3d" xmlns:o="urn:schemas-microsoft-com:office:office" xmlns:r="http://schemas.openxmlformats.org/officeDocument/2006/relationships" xmlns:m="http://schemas.openxmlformats.org/officeDocument/2006/math" xmlns:v="urn:schemas-microsoft-com:vml" xmlns:wp14="http://schemas.microsoft.com/office/word/2010/wordprocessingDrawing" xmlns:wp="http://schemas.openxmlformats.org/drawingml/2006/wordprocessingDrawing" xmlns:w10="urn:schemas-microsoft-com:office:word" xmlns:w="http://schemas.openxmlformats.org/wordprocessingml/2006/main" xmlns:w14="http://schemas.microsoft.com/office/word/2010/wordml" xmlns:w15="http://schemas.microsoft.com/office/word/2012/wordml" xmlns:w16cex="http://schemas.microsoft.com/office/word/2018/wordml/cex" xmlns:w16cid="http://schemas.microsoft.com/office/word/2016/wordml/cid" xmlns:w16="http://schemas.microsoft.com/office/word/2018/wordml" xmlns:w16se="http://schemas.microsoft.com/office/word/2015/wordml/symex" xmlns:wpg="http://schemas.microsoft.com/office/word/2010/wordprocessingGroup" xmlns:wpi="http://schemas.microsoft.com/office/word/2010/wordprocessingInk" xmlns:wne="http://schemas.microsoft.com/office/word/2006/wordml" xmlns:wps="http://schemas.microsoft.com/office/word/2010/wordprocessingShape" mc:Ignorable="w14 w15 w16se w16cid w16 w16cex wp14">
   <w:body>
     <w:tbl>
       <w:tblPr>
@@ -530,19 +530,1445 @@
           <w:bCs/>
           <w:sz w:val="40"/>
           <w:szCs w:val="40"/>
-          <w:lang w:val="sr-Cyrl-RS"/>
-        </w:rPr>
-      </w:pPr>
-      <w:r>
+          <w:lang w:val="sr-Latn-RS"/>
+        </w:rPr>
+      </w:pPr>
+    </w:p>
+    <w:sdt>
+      <w:sdtPr>
+        <w:id w:val="-321116961"/>
+        <w:docPartObj>
+          <w:docPartGallery w:val="Table of Contents"/>
+          <w:docPartUnique/>
+        </w:docPartObj>
+      </w:sdtPr>
+      <w:sdtEndPr>
+        <w:rPr>
+          <w:rFonts w:ascii="Times New Roman" w:eastAsia="Times New Roman" w:hAnsi="Times New Roman" w:cs="Times New Roman"/>
+          <w:b/>
+          <w:bCs/>
+          <w:noProof/>
+          <w:color w:val="auto"/>
+          <w:sz w:val="24"/>
+          <w:szCs w:val="24"/>
+          <w:lang w:val="sr-Cyrl-CS"/>
+        </w:rPr>
+      </w:sdtEndPr>
+      <w:sdtContent>
+        <w:p>
+          <w:pPr>
+            <w:pStyle w:val="TOCHeading"/>
+          </w:pPr>
+        </w:p>
+        <w:p>
+          <w:pPr>
+            <w:pStyle w:val="TOC1"/>
+            <w:tabs>
+              <w:tab w:val="right" w:leader="dot" w:pos="9019"/>
+            </w:tabs>
+            <w:rPr>
+              <w:noProof/>
+            </w:rPr>
+          </w:pPr>
+          <w:r>
+            <w:fldChar w:fldCharType="begin"/>
+          </w:r>
+          <w:r>
+            <w:instrText xml:space="preserve"> TOC \o "1-3" \h \z \u </w:instrText>
+          </w:r>
+          <w:r>
+            <w:fldChar w:fldCharType="separate"/>
+          </w:r>
+          <w:hyperlink w:anchor="_Toc76935888" w:history="1">
+            <w:r>
+              <w:rPr>
+                <w:rStyle w:val="Hyperlink"/>
+                <w:noProof/>
+                <w:lang w:val="sr-Cyrl-RS"/>
+              </w:rPr>
+              <w:t>1. Приступ сервису</w:t>
+            </w:r>
+            <w:r>
+              <w:rPr>
+                <w:noProof/>
+                <w:webHidden/>
+              </w:rPr>
+              <w:tab/>
+            </w:r>
+            <w:r>
+              <w:rPr>
+                <w:noProof/>
+                <w:webHidden/>
+              </w:rPr>
+              <w:fldChar w:fldCharType="begin"/>
+            </w:r>
+            <w:r>
+              <w:rPr>
+                <w:noProof/>
+                <w:webHidden/>
+              </w:rPr>
+              <w:instrText xml:space="preserve"> PAGEREF _Toc76935888 \h </w:instrText>
+            </w:r>
+            <w:r>
+              <w:rPr>
+                <w:noProof/>
+                <w:webHidden/>
+              </w:rPr>
+            </w:r>
+            <w:r>
+              <w:rPr>
+                <w:noProof/>
+                <w:webHidden/>
+              </w:rPr>
+              <w:fldChar w:fldCharType="separate"/>
+            </w:r>
+            <w:r>
+              <w:rPr>
+                <w:noProof/>
+                <w:webHidden/>
+              </w:rPr>
+              <w:t>3</w:t>
+            </w:r>
+            <w:r>
+              <w:rPr>
+                <w:noProof/>
+                <w:webHidden/>
+              </w:rPr>
+              <w:fldChar w:fldCharType="end"/>
+            </w:r>
+          </w:hyperlink>
+        </w:p>
+        <w:p>
+          <w:pPr>
+            <w:pStyle w:val="TOC1"/>
+            <w:tabs>
+              <w:tab w:val="right" w:leader="dot" w:pos="9019"/>
+            </w:tabs>
+            <w:rPr>
+              <w:noProof/>
+            </w:rPr>
+          </w:pPr>
+          <w:hyperlink w:anchor="_Toc76935889" w:history="1">
+            <w:r>
+              <w:rPr>
+                <w:rStyle w:val="Hyperlink"/>
+                <w:noProof/>
+                <w:lang w:val="sr-Latn-RS"/>
+              </w:rPr>
+              <w:t xml:space="preserve">2. </w:t>
+            </w:r>
+            <w:r>
+              <w:rPr>
+                <w:rStyle w:val="Hyperlink"/>
+                <w:noProof/>
+                <w:lang w:val="sr-Cyrl-RS"/>
+              </w:rPr>
+              <w:t>Пријава на сервис</w:t>
+            </w:r>
+            <w:r>
+              <w:rPr>
+                <w:noProof/>
+                <w:webHidden/>
+              </w:rPr>
+              <w:tab/>
+            </w:r>
+            <w:r>
+              <w:rPr>
+                <w:noProof/>
+                <w:webHidden/>
+              </w:rPr>
+              <w:fldChar w:fldCharType="begin"/>
+            </w:r>
+            <w:r>
+              <w:rPr>
+                <w:noProof/>
+                <w:webHidden/>
+              </w:rPr>
+              <w:instrText xml:space="preserve"> PAGEREF _Toc76935889 \h </w:instrText>
+            </w:r>
+            <w:r>
+              <w:rPr>
+                <w:noProof/>
+                <w:webHidden/>
+              </w:rPr>
+            </w:r>
+            <w:r>
+              <w:rPr>
+                <w:noProof/>
+                <w:webHidden/>
+              </w:rPr>
+              <w:fldChar w:fldCharType="separate"/>
+            </w:r>
+            <w:r>
+              <w:rPr>
+                <w:noProof/>
+                <w:webHidden/>
+              </w:rPr>
+              <w:t>3</w:t>
+            </w:r>
+            <w:r>
+              <w:rPr>
+                <w:noProof/>
+                <w:webHidden/>
+              </w:rPr>
+              <w:fldChar w:fldCharType="end"/>
+            </w:r>
+          </w:hyperlink>
+        </w:p>
+        <w:p>
+          <w:pPr>
+            <w:pStyle w:val="TOC1"/>
+            <w:tabs>
+              <w:tab w:val="right" w:leader="dot" w:pos="9019"/>
+            </w:tabs>
+            <w:rPr>
+              <w:noProof/>
+            </w:rPr>
+          </w:pPr>
+          <w:hyperlink w:anchor="_Toc76935890" w:history="1">
+            <w:r>
+              <w:rPr>
+                <w:rStyle w:val="Hyperlink"/>
+                <w:noProof/>
+                <w:lang w:val="sr-Cyrl-RS"/>
+              </w:rPr>
+              <w:t>3. Коришћење сервиса</w:t>
+            </w:r>
+            <w:r>
+              <w:rPr>
+                <w:noProof/>
+                <w:webHidden/>
+              </w:rPr>
+              <w:tab/>
+            </w:r>
+            <w:r>
+              <w:rPr>
+                <w:noProof/>
+                <w:webHidden/>
+              </w:rPr>
+              <w:fldChar w:fldCharType="begin"/>
+            </w:r>
+            <w:r>
+              <w:rPr>
+                <w:noProof/>
+                <w:webHidden/>
+              </w:rPr>
+              <w:instrText xml:space="preserve"> PAGEREF _Toc76935890 \h </w:instrText>
+            </w:r>
+            <w:r>
+              <w:rPr>
+                <w:noProof/>
+                <w:webHidden/>
+              </w:rPr>
+            </w:r>
+            <w:r>
+              <w:rPr>
+                <w:noProof/>
+                <w:webHidden/>
+              </w:rPr>
+              <w:fldChar w:fldCharType="separate"/>
+            </w:r>
+            <w:r>
+              <w:rPr>
+                <w:noProof/>
+                <w:webHidden/>
+              </w:rPr>
+              <w:t>4</w:t>
+            </w:r>
+            <w:r>
+              <w:rPr>
+                <w:noProof/>
+                <w:webHidden/>
+              </w:rPr>
+              <w:fldChar w:fldCharType="end"/>
+            </w:r>
+          </w:hyperlink>
+        </w:p>
+        <w:p>
+          <w:pPr>
+            <w:pStyle w:val="TOC2"/>
+            <w:tabs>
+              <w:tab w:val="right" w:leader="dot" w:pos="9019"/>
+            </w:tabs>
+            <w:rPr>
+              <w:noProof/>
+            </w:rPr>
+          </w:pPr>
+          <w:hyperlink w:anchor="_Toc76935891" w:history="1">
+            <w:r>
+              <w:rPr>
+                <w:rStyle w:val="Hyperlink"/>
+                <w:noProof/>
+                <w:lang w:val="sr-Cyrl-RS"/>
+              </w:rPr>
+              <w:t>3.1 Заједничке функционалности</w:t>
+            </w:r>
+            <w:r>
+              <w:rPr>
+                <w:noProof/>
+                <w:webHidden/>
+              </w:rPr>
+              <w:tab/>
+            </w:r>
+            <w:r>
+              <w:rPr>
+                <w:noProof/>
+                <w:webHidden/>
+              </w:rPr>
+              <w:fldChar w:fldCharType="begin"/>
+            </w:r>
+            <w:r>
+              <w:rPr>
+                <w:noProof/>
+                <w:webHidden/>
+              </w:rPr>
+              <w:instrText xml:space="preserve"> PAGEREF _Toc76935891 \h </w:instrText>
+            </w:r>
+            <w:r>
+              <w:rPr>
+                <w:noProof/>
+                <w:webHidden/>
+              </w:rPr>
+            </w:r>
+            <w:r>
+              <w:rPr>
+                <w:noProof/>
+                <w:webHidden/>
+              </w:rPr>
+              <w:fldChar w:fldCharType="separate"/>
+            </w:r>
+            <w:r>
+              <w:rPr>
+                <w:noProof/>
+                <w:webHidden/>
+              </w:rPr>
+              <w:t>4</w:t>
+            </w:r>
+            <w:r>
+              <w:rPr>
+                <w:noProof/>
+                <w:webHidden/>
+              </w:rPr>
+              <w:fldChar w:fldCharType="end"/>
+            </w:r>
+          </w:hyperlink>
+        </w:p>
+        <w:p>
+          <w:pPr>
+            <w:pStyle w:val="TOC3"/>
+            <w:tabs>
+              <w:tab w:val="right" w:leader="dot" w:pos="9019"/>
+            </w:tabs>
+            <w:rPr>
+              <w:noProof/>
+            </w:rPr>
+          </w:pPr>
+          <w:hyperlink w:anchor="_Toc76935892" w:history="1">
+            <w:r>
+              <w:rPr>
+                <w:rStyle w:val="Hyperlink"/>
+                <w:noProof/>
+                <w:lang w:val="sr-Cyrl-RS"/>
+              </w:rPr>
+              <w:t>3.1.1 Претрага извештаја</w:t>
+            </w:r>
+            <w:r>
+              <w:rPr>
+                <w:noProof/>
+                <w:webHidden/>
+              </w:rPr>
+              <w:tab/>
+            </w:r>
+            <w:r>
+              <w:rPr>
+                <w:noProof/>
+                <w:webHidden/>
+              </w:rPr>
+              <w:fldChar w:fldCharType="begin"/>
+            </w:r>
+            <w:r>
+              <w:rPr>
+                <w:noProof/>
+                <w:webHidden/>
+              </w:rPr>
+              <w:instrText xml:space="preserve"> PAGEREF _Toc76935892 \h </w:instrText>
+            </w:r>
+            <w:r>
+              <w:rPr>
+                <w:noProof/>
+                <w:webHidden/>
+              </w:rPr>
+            </w:r>
+            <w:r>
+              <w:rPr>
+                <w:noProof/>
+                <w:webHidden/>
+              </w:rPr>
+              <w:fldChar w:fldCharType="separate"/>
+            </w:r>
+            <w:r>
+              <w:rPr>
+                <w:noProof/>
+                <w:webHidden/>
+              </w:rPr>
+              <w:t>4</w:t>
+            </w:r>
+            <w:r>
+              <w:rPr>
+                <w:noProof/>
+                <w:webHidden/>
+              </w:rPr>
+              <w:fldChar w:fldCharType="end"/>
+            </w:r>
+          </w:hyperlink>
+        </w:p>
+        <w:p>
+          <w:pPr>
+            <w:pStyle w:val="TOC3"/>
+            <w:tabs>
+              <w:tab w:val="right" w:leader="dot" w:pos="9019"/>
+            </w:tabs>
+            <w:rPr>
+              <w:noProof/>
+            </w:rPr>
+          </w:pPr>
+          <w:hyperlink w:anchor="_Toc76935893" w:history="1">
+            <w:r>
+              <w:rPr>
+                <w:rStyle w:val="Hyperlink"/>
+                <w:noProof/>
+                <w:lang w:val="en-US"/>
+              </w:rPr>
+              <w:t xml:space="preserve">3.1.2 </w:t>
+            </w:r>
+            <w:r>
+              <w:rPr>
+                <w:rStyle w:val="Hyperlink"/>
+                <w:noProof/>
+                <w:lang w:val="sr-Cyrl-RS"/>
+              </w:rPr>
+              <w:t>Подешавања</w:t>
+            </w:r>
+            <w:r>
+              <w:rPr>
+                <w:noProof/>
+                <w:webHidden/>
+              </w:rPr>
+              <w:tab/>
+            </w:r>
+            <w:r>
+              <w:rPr>
+                <w:noProof/>
+                <w:webHidden/>
+              </w:rPr>
+              <w:fldChar w:fldCharType="begin"/>
+            </w:r>
+            <w:r>
+              <w:rPr>
+                <w:noProof/>
+                <w:webHidden/>
+              </w:rPr>
+              <w:instrText xml:space="preserve"> PAGEREF _Toc76935893 \h </w:instrText>
+            </w:r>
+            <w:r>
+              <w:rPr>
+                <w:noProof/>
+                <w:webHidden/>
+              </w:rPr>
+            </w:r>
+            <w:r>
+              <w:rPr>
+                <w:noProof/>
+                <w:webHidden/>
+              </w:rPr>
+              <w:fldChar w:fldCharType="separate"/>
+            </w:r>
+            <w:r>
+              <w:rPr>
+                <w:noProof/>
+                <w:webHidden/>
+              </w:rPr>
+              <w:t>5</w:t>
+            </w:r>
+            <w:r>
+              <w:rPr>
+                <w:noProof/>
+                <w:webHidden/>
+              </w:rPr>
+              <w:fldChar w:fldCharType="end"/>
+            </w:r>
+          </w:hyperlink>
+        </w:p>
+        <w:p>
+          <w:pPr>
+            <w:pStyle w:val="TOC3"/>
+            <w:tabs>
+              <w:tab w:val="right" w:leader="dot" w:pos="9019"/>
+            </w:tabs>
+            <w:rPr>
+              <w:noProof/>
+            </w:rPr>
+          </w:pPr>
+          <w:hyperlink w:anchor="_Toc76935894" w:history="1">
+            <w:r>
+              <w:rPr>
+                <w:rStyle w:val="Hyperlink"/>
+                <w:noProof/>
+                <w:lang w:val="en-US"/>
+              </w:rPr>
+              <w:t xml:space="preserve">3.1.3 </w:t>
+            </w:r>
+            <w:r>
+              <w:rPr>
+                <w:rStyle w:val="Hyperlink"/>
+                <w:noProof/>
+                <w:lang w:val="sr-Cyrl-RS"/>
+              </w:rPr>
+              <w:t>Пријава проблема</w:t>
+            </w:r>
+            <w:r>
+              <w:rPr>
+                <w:noProof/>
+                <w:webHidden/>
+              </w:rPr>
+              <w:tab/>
+            </w:r>
+            <w:r>
+              <w:rPr>
+                <w:noProof/>
+                <w:webHidden/>
+              </w:rPr>
+              <w:fldChar w:fldCharType="begin"/>
+            </w:r>
+            <w:r>
+              <w:rPr>
+                <w:noProof/>
+                <w:webHidden/>
+              </w:rPr>
+              <w:instrText xml:space="preserve"> PAGEREF _Toc76935894 \h </w:instrText>
+            </w:r>
+            <w:r>
+              <w:rPr>
+                <w:noProof/>
+                <w:webHidden/>
+              </w:rPr>
+            </w:r>
+            <w:r>
+              <w:rPr>
+                <w:noProof/>
+                <w:webHidden/>
+              </w:rPr>
+              <w:fldChar w:fldCharType="separate"/>
+            </w:r>
+            <w:r>
+              <w:rPr>
+                <w:noProof/>
+                <w:webHidden/>
+              </w:rPr>
+              <w:t>5</w:t>
+            </w:r>
+            <w:r>
+              <w:rPr>
+                <w:noProof/>
+                <w:webHidden/>
+              </w:rPr>
+              <w:fldChar w:fldCharType="end"/>
+            </w:r>
+          </w:hyperlink>
+        </w:p>
+        <w:p>
+          <w:pPr>
+            <w:pStyle w:val="TOC3"/>
+            <w:tabs>
+              <w:tab w:val="right" w:leader="dot" w:pos="9019"/>
+            </w:tabs>
+            <w:rPr>
+              <w:noProof/>
+            </w:rPr>
+          </w:pPr>
+          <w:hyperlink w:anchor="_Toc76935895" w:history="1">
+            <w:r>
+              <w:rPr>
+                <w:rStyle w:val="Hyperlink"/>
+                <w:noProof/>
+                <w:lang w:val="en-US"/>
+              </w:rPr>
+              <w:t xml:space="preserve">3.1.4 </w:t>
+            </w:r>
+            <w:r>
+              <w:rPr>
+                <w:rStyle w:val="Hyperlink"/>
+                <w:noProof/>
+                <w:lang w:val="sr-Cyrl-RS"/>
+              </w:rPr>
+              <w:t>Крај рада</w:t>
+            </w:r>
+            <w:r>
+              <w:rPr>
+                <w:noProof/>
+                <w:webHidden/>
+              </w:rPr>
+              <w:tab/>
+            </w:r>
+            <w:r>
+              <w:rPr>
+                <w:noProof/>
+                <w:webHidden/>
+              </w:rPr>
+              <w:fldChar w:fldCharType="begin"/>
+            </w:r>
+            <w:r>
+              <w:rPr>
+                <w:noProof/>
+                <w:webHidden/>
+              </w:rPr>
+              <w:instrText xml:space="preserve"> PAGEREF _Toc76935895 \h </w:instrText>
+            </w:r>
+            <w:r>
+              <w:rPr>
+                <w:noProof/>
+                <w:webHidden/>
+              </w:rPr>
+            </w:r>
+            <w:r>
+              <w:rPr>
+                <w:noProof/>
+                <w:webHidden/>
+              </w:rPr>
+              <w:fldChar w:fldCharType="separate"/>
+            </w:r>
+            <w:r>
+              <w:rPr>
+                <w:noProof/>
+                <w:webHidden/>
+              </w:rPr>
+              <w:t>6</w:t>
+            </w:r>
+            <w:r>
+              <w:rPr>
+                <w:noProof/>
+                <w:webHidden/>
+              </w:rPr>
+              <w:fldChar w:fldCharType="end"/>
+            </w:r>
+          </w:hyperlink>
+        </w:p>
+        <w:p>
+          <w:pPr>
+            <w:pStyle w:val="TOC2"/>
+            <w:tabs>
+              <w:tab w:val="right" w:leader="dot" w:pos="9019"/>
+            </w:tabs>
+            <w:rPr>
+              <w:noProof/>
+            </w:rPr>
+          </w:pPr>
+          <w:hyperlink w:anchor="_Toc76935896" w:history="1">
+            <w:r>
+              <w:rPr>
+                <w:rStyle w:val="Hyperlink"/>
+                <w:noProof/>
+                <w:lang w:val="sr-Cyrl-RS"/>
+              </w:rPr>
+              <w:t>3.2 Контролор зачепљености решетки</w:t>
+            </w:r>
+            <w:r>
+              <w:rPr>
+                <w:noProof/>
+                <w:webHidden/>
+              </w:rPr>
+              <w:tab/>
+            </w:r>
+            <w:r>
+              <w:rPr>
+                <w:noProof/>
+                <w:webHidden/>
+              </w:rPr>
+              <w:fldChar w:fldCharType="begin"/>
+            </w:r>
+            <w:r>
+              <w:rPr>
+                <w:noProof/>
+                <w:webHidden/>
+              </w:rPr>
+              <w:instrText xml:space="preserve"> PAGEREF _Toc76935896 \h </w:instrText>
+            </w:r>
+            <w:r>
+              <w:rPr>
+                <w:noProof/>
+                <w:webHidden/>
+              </w:rPr>
+            </w:r>
+            <w:r>
+              <w:rPr>
+                <w:noProof/>
+                <w:webHidden/>
+              </w:rPr>
+              <w:fldChar w:fldCharType="separate"/>
+            </w:r>
+            <w:r>
+              <w:rPr>
+                <w:noProof/>
+                <w:webHidden/>
+              </w:rPr>
+              <w:t>7</w:t>
+            </w:r>
+            <w:r>
+              <w:rPr>
+                <w:noProof/>
+                <w:webHidden/>
+              </w:rPr>
+              <w:fldChar w:fldCharType="end"/>
+            </w:r>
+          </w:hyperlink>
+        </w:p>
+        <w:p>
+          <w:pPr>
+            <w:pStyle w:val="TOC3"/>
+            <w:tabs>
+              <w:tab w:val="right" w:leader="dot" w:pos="9019"/>
+            </w:tabs>
+            <w:rPr>
+              <w:noProof/>
+            </w:rPr>
+          </w:pPr>
+          <w:hyperlink w:anchor="_Toc76935897" w:history="1">
+            <w:r>
+              <w:rPr>
+                <w:rStyle w:val="Hyperlink"/>
+                <w:noProof/>
+                <w:lang w:val="sr-Cyrl-RS"/>
+              </w:rPr>
+              <w:t>3.2.1 Приступ мерним станицама</w:t>
+            </w:r>
+            <w:r>
+              <w:rPr>
+                <w:noProof/>
+                <w:webHidden/>
+              </w:rPr>
+              <w:tab/>
+            </w:r>
+            <w:r>
+              <w:rPr>
+                <w:noProof/>
+                <w:webHidden/>
+              </w:rPr>
+              <w:fldChar w:fldCharType="begin"/>
+            </w:r>
+            <w:r>
+              <w:rPr>
+                <w:noProof/>
+                <w:webHidden/>
+              </w:rPr>
+              <w:instrText xml:space="preserve"> PAGEREF _Toc76935897 \h </w:instrText>
+            </w:r>
+            <w:r>
+              <w:rPr>
+                <w:noProof/>
+                <w:webHidden/>
+              </w:rPr>
+            </w:r>
+            <w:r>
+              <w:rPr>
+                <w:noProof/>
+                <w:webHidden/>
+              </w:rPr>
+              <w:fldChar w:fldCharType="separate"/>
+            </w:r>
+            <w:r>
+              <w:rPr>
+                <w:noProof/>
+                <w:webHidden/>
+              </w:rPr>
+              <w:t>8</w:t>
+            </w:r>
+            <w:r>
+              <w:rPr>
+                <w:noProof/>
+                <w:webHidden/>
+              </w:rPr>
+              <w:fldChar w:fldCharType="end"/>
+            </w:r>
+          </w:hyperlink>
+        </w:p>
+        <w:p>
+          <w:pPr>
+            <w:pStyle w:val="TOC3"/>
+            <w:tabs>
+              <w:tab w:val="right" w:leader="dot" w:pos="9019"/>
+            </w:tabs>
+            <w:rPr>
+              <w:noProof/>
+            </w:rPr>
+          </w:pPr>
+          <w:hyperlink w:anchor="_Toc76935898" w:history="1">
+            <w:r>
+              <w:rPr>
+                <w:rStyle w:val="Hyperlink"/>
+                <w:noProof/>
+                <w:lang w:val="sr-Cyrl-RS"/>
+              </w:rPr>
+              <w:t>3.</w:t>
+            </w:r>
+            <w:r>
+              <w:rPr>
+                <w:rStyle w:val="Hyperlink"/>
+                <w:noProof/>
+                <w:lang w:val="en-US"/>
+              </w:rPr>
+              <w:t>2</w:t>
+            </w:r>
+            <w:r>
+              <w:rPr>
+                <w:rStyle w:val="Hyperlink"/>
+                <w:noProof/>
+                <w:lang w:val="sr-Cyrl-RS"/>
+              </w:rPr>
+              <w:t>.2 Општа статистика</w:t>
+            </w:r>
+            <w:r>
+              <w:rPr>
+                <w:noProof/>
+                <w:webHidden/>
+              </w:rPr>
+              <w:tab/>
+            </w:r>
+            <w:r>
+              <w:rPr>
+                <w:noProof/>
+                <w:webHidden/>
+              </w:rPr>
+              <w:fldChar w:fldCharType="begin"/>
+            </w:r>
+            <w:r>
+              <w:rPr>
+                <w:noProof/>
+                <w:webHidden/>
+              </w:rPr>
+              <w:instrText xml:space="preserve"> PAGEREF _Toc76935898 \h </w:instrText>
+            </w:r>
+            <w:r>
+              <w:rPr>
+                <w:noProof/>
+                <w:webHidden/>
+              </w:rPr>
+            </w:r>
+            <w:r>
+              <w:rPr>
+                <w:noProof/>
+                <w:webHidden/>
+              </w:rPr>
+              <w:fldChar w:fldCharType="separate"/>
+            </w:r>
+            <w:r>
+              <w:rPr>
+                <w:noProof/>
+                <w:webHidden/>
+              </w:rPr>
+              <w:t>8</w:t>
+            </w:r>
+            <w:r>
+              <w:rPr>
+                <w:noProof/>
+                <w:webHidden/>
+              </w:rPr>
+              <w:fldChar w:fldCharType="end"/>
+            </w:r>
+          </w:hyperlink>
+        </w:p>
+        <w:p>
+          <w:pPr>
+            <w:pStyle w:val="TOC3"/>
+            <w:tabs>
+              <w:tab w:val="right" w:leader="dot" w:pos="9019"/>
+            </w:tabs>
+            <w:rPr>
+              <w:noProof/>
+            </w:rPr>
+          </w:pPr>
+          <w:hyperlink w:anchor="_Toc76935899" w:history="1">
+            <w:r>
+              <w:rPr>
+                <w:rStyle w:val="Hyperlink"/>
+                <w:noProof/>
+                <w:lang w:val="sr-Cyrl-RS"/>
+              </w:rPr>
+              <w:t>3.</w:t>
+            </w:r>
+            <w:r>
+              <w:rPr>
+                <w:rStyle w:val="Hyperlink"/>
+                <w:noProof/>
+                <w:lang w:val="en-US"/>
+              </w:rPr>
+              <w:t>2</w:t>
+            </w:r>
+            <w:r>
+              <w:rPr>
+                <w:rStyle w:val="Hyperlink"/>
+                <w:noProof/>
+                <w:lang w:val="sr-Cyrl-RS"/>
+              </w:rPr>
+              <w:t>.3 Историјат извештаја</w:t>
+            </w:r>
+            <w:r>
+              <w:rPr>
+                <w:noProof/>
+                <w:webHidden/>
+              </w:rPr>
+              <w:tab/>
+            </w:r>
+            <w:r>
+              <w:rPr>
+                <w:noProof/>
+                <w:webHidden/>
+              </w:rPr>
+              <w:fldChar w:fldCharType="begin"/>
+            </w:r>
+            <w:r>
+              <w:rPr>
+                <w:noProof/>
+                <w:webHidden/>
+              </w:rPr>
+              <w:instrText xml:space="preserve"> PAGEREF _Toc76935899 \h </w:instrText>
+            </w:r>
+            <w:r>
+              <w:rPr>
+                <w:noProof/>
+                <w:webHidden/>
+              </w:rPr>
+            </w:r>
+            <w:r>
+              <w:rPr>
+                <w:noProof/>
+                <w:webHidden/>
+              </w:rPr>
+              <w:fldChar w:fldCharType="separate"/>
+            </w:r>
+            <w:r>
+              <w:rPr>
+                <w:noProof/>
+                <w:webHidden/>
+              </w:rPr>
+              <w:t>9</w:t>
+            </w:r>
+            <w:r>
+              <w:rPr>
+                <w:noProof/>
+                <w:webHidden/>
+              </w:rPr>
+              <w:fldChar w:fldCharType="end"/>
+            </w:r>
+          </w:hyperlink>
+        </w:p>
+        <w:p>
+          <w:pPr>
+            <w:pStyle w:val="TOC3"/>
+            <w:tabs>
+              <w:tab w:val="right" w:leader="dot" w:pos="9019"/>
+            </w:tabs>
+            <w:rPr>
+              <w:noProof/>
+            </w:rPr>
+          </w:pPr>
+          <w:hyperlink w:anchor="_Toc76935900" w:history="1">
+            <w:r>
+              <w:rPr>
+                <w:rStyle w:val="Hyperlink"/>
+                <w:noProof/>
+                <w:lang w:val="sr-Latn-RS"/>
+              </w:rPr>
+              <w:t xml:space="preserve">3.2.4 </w:t>
+            </w:r>
+            <w:r>
+              <w:rPr>
+                <w:rStyle w:val="Hyperlink"/>
+                <w:noProof/>
+                <w:lang w:val="sr-Cyrl-RS"/>
+              </w:rPr>
+              <w:t>Даљинско подешавање</w:t>
+            </w:r>
+            <w:r>
+              <w:rPr>
+                <w:noProof/>
+                <w:webHidden/>
+              </w:rPr>
+              <w:tab/>
+            </w:r>
+            <w:r>
+              <w:rPr>
+                <w:noProof/>
+                <w:webHidden/>
+              </w:rPr>
+              <w:fldChar w:fldCharType="begin"/>
+            </w:r>
+            <w:r>
+              <w:rPr>
+                <w:noProof/>
+                <w:webHidden/>
+              </w:rPr>
+              <w:instrText xml:space="preserve"> PAGEREF _Toc76935900 \h </w:instrText>
+            </w:r>
+            <w:r>
+              <w:rPr>
+                <w:noProof/>
+                <w:webHidden/>
+              </w:rPr>
+            </w:r>
+            <w:r>
+              <w:rPr>
+                <w:noProof/>
+                <w:webHidden/>
+              </w:rPr>
+              <w:fldChar w:fldCharType="separate"/>
+            </w:r>
+            <w:r>
+              <w:rPr>
+                <w:noProof/>
+                <w:webHidden/>
+              </w:rPr>
+              <w:t>9</w:t>
+            </w:r>
+            <w:r>
+              <w:rPr>
+                <w:noProof/>
+                <w:webHidden/>
+              </w:rPr>
+              <w:fldChar w:fldCharType="end"/>
+            </w:r>
+          </w:hyperlink>
+        </w:p>
+        <w:p>
+          <w:pPr>
+            <w:pStyle w:val="TOC2"/>
+            <w:tabs>
+              <w:tab w:val="right" w:leader="dot" w:pos="9019"/>
+            </w:tabs>
+            <w:rPr>
+              <w:noProof/>
+            </w:rPr>
+          </w:pPr>
+          <w:hyperlink w:anchor="_Toc76935901" w:history="1">
+            <w:r>
+              <w:rPr>
+                <w:rStyle w:val="Hyperlink"/>
+                <w:noProof/>
+                <w:lang w:val="en-US"/>
+              </w:rPr>
+              <w:t xml:space="preserve">3.3 </w:t>
+            </w:r>
+            <w:r>
+              <w:rPr>
+                <w:rStyle w:val="Hyperlink"/>
+                <w:noProof/>
+                <w:lang w:val="sr-Cyrl-RS"/>
+              </w:rPr>
+              <w:t>Контролор хемијског састава</w:t>
+            </w:r>
+            <w:r>
+              <w:rPr>
+                <w:noProof/>
+                <w:webHidden/>
+              </w:rPr>
+              <w:tab/>
+            </w:r>
+            <w:r>
+              <w:rPr>
+                <w:noProof/>
+                <w:webHidden/>
+              </w:rPr>
+              <w:fldChar w:fldCharType="begin"/>
+            </w:r>
+            <w:r>
+              <w:rPr>
+                <w:noProof/>
+                <w:webHidden/>
+              </w:rPr>
+              <w:instrText xml:space="preserve"> PAGEREF _Toc76935901 \h </w:instrText>
+            </w:r>
+            <w:r>
+              <w:rPr>
+                <w:noProof/>
+                <w:webHidden/>
+              </w:rPr>
+            </w:r>
+            <w:r>
+              <w:rPr>
+                <w:noProof/>
+                <w:webHidden/>
+              </w:rPr>
+              <w:fldChar w:fldCharType="separate"/>
+            </w:r>
+            <w:r>
+              <w:rPr>
+                <w:noProof/>
+                <w:webHidden/>
+              </w:rPr>
+              <w:t>10</w:t>
+            </w:r>
+            <w:r>
+              <w:rPr>
+                <w:noProof/>
+                <w:webHidden/>
+              </w:rPr>
+              <w:fldChar w:fldCharType="end"/>
+            </w:r>
+          </w:hyperlink>
+        </w:p>
+        <w:p>
+          <w:pPr>
+            <w:pStyle w:val="TOC3"/>
+            <w:tabs>
+              <w:tab w:val="right" w:leader="dot" w:pos="9019"/>
+            </w:tabs>
+            <w:rPr>
+              <w:noProof/>
+            </w:rPr>
+          </w:pPr>
+          <w:hyperlink w:anchor="_Toc76935902" w:history="1">
+            <w:r>
+              <w:rPr>
+                <w:rStyle w:val="Hyperlink"/>
+                <w:noProof/>
+                <w:lang w:val="en-US"/>
+              </w:rPr>
+              <w:t xml:space="preserve">3.3.1 </w:t>
+            </w:r>
+            <w:r>
+              <w:rPr>
+                <w:rStyle w:val="Hyperlink"/>
+                <w:noProof/>
+                <w:lang w:val="sr-Cyrl-RS"/>
+              </w:rPr>
+              <w:t>Статистика мерне станице</w:t>
+            </w:r>
+            <w:r>
+              <w:rPr>
+                <w:noProof/>
+                <w:webHidden/>
+              </w:rPr>
+              <w:tab/>
+            </w:r>
+            <w:r>
+              <w:rPr>
+                <w:noProof/>
+                <w:webHidden/>
+              </w:rPr>
+              <w:fldChar w:fldCharType="begin"/>
+            </w:r>
+            <w:r>
+              <w:rPr>
+                <w:noProof/>
+                <w:webHidden/>
+              </w:rPr>
+              <w:instrText xml:space="preserve"> PAGEREF _Toc76935902 \h </w:instrText>
+            </w:r>
+            <w:r>
+              <w:rPr>
+                <w:noProof/>
+                <w:webHidden/>
+              </w:rPr>
+            </w:r>
+            <w:r>
+              <w:rPr>
+                <w:noProof/>
+                <w:webHidden/>
+              </w:rPr>
+              <w:fldChar w:fldCharType="separate"/>
+            </w:r>
+            <w:r>
+              <w:rPr>
+                <w:noProof/>
+                <w:webHidden/>
+              </w:rPr>
+              <w:t>10</w:t>
+            </w:r>
+            <w:r>
+              <w:rPr>
+                <w:noProof/>
+                <w:webHidden/>
+              </w:rPr>
+              <w:fldChar w:fldCharType="end"/>
+            </w:r>
+          </w:hyperlink>
+        </w:p>
+        <w:p>
+          <w:pPr>
+            <w:pStyle w:val="TOC3"/>
+            <w:tabs>
+              <w:tab w:val="right" w:leader="dot" w:pos="9019"/>
+            </w:tabs>
+            <w:rPr>
+              <w:noProof/>
+            </w:rPr>
+          </w:pPr>
+          <w:hyperlink w:anchor="_Toc76935903" w:history="1">
+            <w:r>
+              <w:rPr>
+                <w:rStyle w:val="Hyperlink"/>
+                <w:noProof/>
+                <w:lang w:val="sr-Latn-RS"/>
+              </w:rPr>
+              <w:t xml:space="preserve">3.3.2 </w:t>
+            </w:r>
+            <w:r>
+              <w:rPr>
+                <w:rStyle w:val="Hyperlink"/>
+                <w:noProof/>
+                <w:lang w:val="sr-Cyrl-RS"/>
+              </w:rPr>
+              <w:t>Историјат извештаја</w:t>
+            </w:r>
+            <w:r>
+              <w:rPr>
+                <w:noProof/>
+                <w:webHidden/>
+              </w:rPr>
+              <w:tab/>
+            </w:r>
+            <w:r>
+              <w:rPr>
+                <w:noProof/>
+                <w:webHidden/>
+              </w:rPr>
+              <w:fldChar w:fldCharType="begin"/>
+            </w:r>
+            <w:r>
+              <w:rPr>
+                <w:noProof/>
+                <w:webHidden/>
+              </w:rPr>
+              <w:instrText xml:space="preserve"> PAGEREF _Toc76935903 \h </w:instrText>
+            </w:r>
+            <w:r>
+              <w:rPr>
+                <w:noProof/>
+                <w:webHidden/>
+              </w:rPr>
+            </w:r>
+            <w:r>
+              <w:rPr>
+                <w:noProof/>
+                <w:webHidden/>
+              </w:rPr>
+              <w:fldChar w:fldCharType="separate"/>
+            </w:r>
+            <w:r>
+              <w:rPr>
+                <w:noProof/>
+                <w:webHidden/>
+              </w:rPr>
+              <w:t>11</w:t>
+            </w:r>
+            <w:r>
+              <w:rPr>
+                <w:noProof/>
+                <w:webHidden/>
+              </w:rPr>
+              <w:fldChar w:fldCharType="end"/>
+            </w:r>
+          </w:hyperlink>
+        </w:p>
+        <w:p>
+          <w:pPr>
+            <w:pStyle w:val="TOC1"/>
+            <w:tabs>
+              <w:tab w:val="right" w:leader="dot" w:pos="9019"/>
+            </w:tabs>
+            <w:rPr>
+              <w:noProof/>
+            </w:rPr>
+          </w:pPr>
+          <w:hyperlink w:anchor="_Toc76935904" w:history="1">
+            <w:r>
+              <w:rPr>
+                <w:rStyle w:val="Hyperlink"/>
+                <w:noProof/>
+                <w:lang w:val="sr-Latn-RS"/>
+              </w:rPr>
+              <w:t xml:space="preserve">4. </w:t>
+            </w:r>
+            <w:r>
+              <w:rPr>
+                <w:rStyle w:val="Hyperlink"/>
+                <w:noProof/>
+                <w:lang w:val="sr-Cyrl-RS"/>
+              </w:rPr>
+              <w:t>Додатна упутства</w:t>
+            </w:r>
+            <w:r>
+              <w:rPr>
+                <w:noProof/>
+                <w:webHidden/>
+              </w:rPr>
+              <w:tab/>
+            </w:r>
+            <w:r>
+              <w:rPr>
+                <w:noProof/>
+                <w:webHidden/>
+              </w:rPr>
+              <w:fldChar w:fldCharType="begin"/>
+            </w:r>
+            <w:r>
+              <w:rPr>
+                <w:noProof/>
+                <w:webHidden/>
+              </w:rPr>
+              <w:instrText xml:space="preserve"> PAGEREF _Toc76935904 \h </w:instrText>
+            </w:r>
+            <w:r>
+              <w:rPr>
+                <w:noProof/>
+                <w:webHidden/>
+              </w:rPr>
+            </w:r>
+            <w:r>
+              <w:rPr>
+                <w:noProof/>
+                <w:webHidden/>
+              </w:rPr>
+              <w:fldChar w:fldCharType="separate"/>
+            </w:r>
+            <w:r>
+              <w:rPr>
+                <w:noProof/>
+                <w:webHidden/>
+              </w:rPr>
+              <w:t>11</w:t>
+            </w:r>
+            <w:r>
+              <w:rPr>
+                <w:noProof/>
+                <w:webHidden/>
+              </w:rPr>
+              <w:fldChar w:fldCharType="end"/>
+            </w:r>
+          </w:hyperlink>
+        </w:p>
+        <w:p>
+          <w:r>
+            <w:rPr>
+              <w:b/>
+              <w:bCs/>
+              <w:noProof/>
+            </w:rPr>
+            <w:fldChar w:fldCharType="end"/>
+          </w:r>
+        </w:p>
+      </w:sdtContent>
+    </w:sdt>
+    <w:p>
+      <w:pPr>
+        <w:spacing w:after="160" w:line="259" w:lineRule="auto"/>
+        <w:ind w:firstLine="0"/>
+        <w:jc w:val="left"/>
         <w:rPr>
           <w:b/>
           <w:bCs/>
           <w:sz w:val="40"/>
           <w:szCs w:val="40"/>
-          <w:lang w:val="sr-Cyrl-RS"/>
-        </w:rPr>
-        <w:br w:type="page"/>
-      </w:r>
+          <w:lang w:val="sr-Latn-RS"/>
+        </w:rPr>
+      </w:pPr>
+    </w:p>
+    <w:p>
+      <w:pPr>
+        <w:spacing w:after="160" w:line="259" w:lineRule="auto"/>
+        <w:ind w:firstLine="0"/>
+        <w:jc w:val="left"/>
+        <w:rPr>
+          <w:b/>
+          <w:bCs/>
+          <w:sz w:val="40"/>
+          <w:szCs w:val="40"/>
+          <w:lang w:val="sr-Latn-RS"/>
+        </w:rPr>
+      </w:pPr>
+    </w:p>
+    <w:p>
+      <w:pPr>
+        <w:spacing w:after="160" w:line="259" w:lineRule="auto"/>
+        <w:ind w:firstLine="0"/>
+        <w:jc w:val="left"/>
+        <w:rPr>
+          <w:b/>
+          <w:bCs/>
+          <w:sz w:val="40"/>
+          <w:szCs w:val="40"/>
+          <w:lang w:val="sr-Latn-RS"/>
+        </w:rPr>
+      </w:pPr>
+    </w:p>
+    <w:p>
+      <w:pPr>
+        <w:spacing w:after="160" w:line="259" w:lineRule="auto"/>
+        <w:ind w:firstLine="0"/>
+        <w:jc w:val="left"/>
+        <w:rPr>
+          <w:b/>
+          <w:bCs/>
+          <w:sz w:val="40"/>
+          <w:szCs w:val="40"/>
+          <w:lang w:val="sr-Latn-RS"/>
+        </w:rPr>
+      </w:pPr>
+    </w:p>
+    <w:p>
+      <w:pPr>
+        <w:spacing w:after="160" w:line="259" w:lineRule="auto"/>
+        <w:ind w:firstLine="0"/>
+        <w:jc w:val="left"/>
+        <w:rPr>
+          <w:b/>
+          <w:bCs/>
+          <w:sz w:val="40"/>
+          <w:szCs w:val="40"/>
+          <w:lang w:val="sr-Latn-RS"/>
+        </w:rPr>
+      </w:pPr>
+    </w:p>
+    <w:p>
+      <w:pPr>
+        <w:spacing w:after="160" w:line="259" w:lineRule="auto"/>
+        <w:ind w:firstLine="0"/>
+        <w:jc w:val="left"/>
+        <w:rPr>
+          <w:b/>
+          <w:bCs/>
+          <w:sz w:val="40"/>
+          <w:szCs w:val="40"/>
+          <w:lang w:val="sr-Latn-RS"/>
+        </w:rPr>
+      </w:pPr>
+    </w:p>
+    <w:p>
+      <w:pPr>
+        <w:spacing w:after="160" w:line="259" w:lineRule="auto"/>
+        <w:ind w:firstLine="0"/>
+        <w:jc w:val="left"/>
+        <w:rPr>
+          <w:b/>
+          <w:bCs/>
+          <w:sz w:val="40"/>
+          <w:szCs w:val="40"/>
+          <w:lang w:val="sr-Latn-RS"/>
+        </w:rPr>
+      </w:pPr>
+    </w:p>
+    <w:p>
+      <w:pPr>
+        <w:spacing w:after="160" w:line="259" w:lineRule="auto"/>
+        <w:ind w:firstLine="0"/>
+        <w:jc w:val="left"/>
+        <w:rPr>
+          <w:b/>
+          <w:bCs/>
+          <w:sz w:val="40"/>
+          <w:szCs w:val="40"/>
+          <w:lang w:val="sr-Latn-RS"/>
+        </w:rPr>
+      </w:pPr>
     </w:p>
     <w:p>
       <w:pPr>
@@ -552,6 +1978,7 @@
           <w:lang w:val="sr-Cyrl-RS"/>
         </w:rPr>
       </w:pPr>
+      <w:bookmarkStart w:id="0" w:name="_Toc76935888"/>
       <w:r>
         <w:rPr>
           <w:color w:val="auto"/>
@@ -560,6 +1987,7 @@
         <w:lastRenderedPageBreak/>
         <w:t>1. Приступ сервису</w:t>
       </w:r>
+      <w:bookmarkEnd w:id="0"/>
     </w:p>
     <w:p>
       <w:pPr>
@@ -793,10 +2221,10 @@
           <w:lang w:val="sr-Latn-RS"/>
         </w:rPr>
         <w:drawing>
-          <wp:inline distT="0" distB="0" distL="0" distR="0" wp14:anchorId="59ED1AFB" wp14:editId="2CB9FC0D">
-            <wp:extent cx="5733415" cy="3215640"/>
-            <wp:effectExtent l="0" t="0" r="635" b="3810"/>
-            <wp:docPr id="5" name="Picture 5" descr="A picture containing diagram&#10;&#10;Description automatically generated"/>
+          <wp:inline distT="0" distB="0" distL="0" distR="0" wp14:anchorId="59ED1AFB" wp14:editId="7035D34A">
+            <wp:extent cx="5733415" cy="2820008"/>
+            <wp:effectExtent l="0" t="0" r="635" b="0"/>
+            <wp:docPr id="5" name="Picture 5"/>
             <wp:cNvGraphicFramePr>
               <a:graphicFrameLocks xmlns:a="http://schemas.openxmlformats.org/drawingml/2006/main" noChangeAspect="1"/>
             </wp:cNvGraphicFramePr>
@@ -804,11 +2232,11 @@
               <a:graphicData uri="http://schemas.openxmlformats.org/drawingml/2006/picture">
                 <pic:pic xmlns:pic="http://schemas.openxmlformats.org/drawingml/2006/picture">
                   <pic:nvPicPr>
-                    <pic:cNvPr id="5" name="Picture 5" descr="A picture containing diagram&#10;&#10;Description automatically generated"/>
+                    <pic:cNvPr id="5" name="Picture 5"/>
                     <pic:cNvPicPr/>
                   </pic:nvPicPr>
                   <pic:blipFill>
-                    <a:blip r:embed="rId11">
+                    <a:blip r:embed="rId11" cstate="print">
                       <a:extLst>
                         <a:ext uri="{28A0092B-C50C-407E-A947-70E740481C1C}">
                           <a14:useLocalDpi xmlns:a14="http://schemas.microsoft.com/office/drawing/2010/main" val="0"/>
@@ -822,7 +2250,7 @@
                   <pic:spPr>
                     <a:xfrm>
                       <a:off x="0" y="0"/>
-                      <a:ext cx="5733415" cy="3215640"/>
+                      <a:ext cx="5733415" cy="2820008"/>
                     </a:xfrm>
                     <a:prstGeom prst="rect">
                       <a:avLst/>
@@ -845,12 +2273,29 @@
     </w:p>
     <w:p>
       <w:pPr>
+        <w:jc w:val="center"/>
+        <w:rPr>
+          <w:lang w:val="sr-Latn-RS"/>
+        </w:rPr>
+      </w:pPr>
+    </w:p>
+    <w:p>
+      <w:pPr>
+        <w:jc w:val="center"/>
+        <w:rPr>
+          <w:lang w:val="sr-Latn-RS"/>
+        </w:rPr>
+      </w:pPr>
+    </w:p>
+    <w:p>
+      <w:pPr>
         <w:pStyle w:val="Heading1"/>
         <w:rPr>
           <w:color w:val="auto"/>
           <w:lang w:val="sr-Cyrl-RS"/>
         </w:rPr>
       </w:pPr>
+      <w:bookmarkStart w:id="1" w:name="_Toc76935889"/>
       <w:r>
         <w:rPr>
           <w:color w:val="auto"/>
@@ -865,6 +2310,7 @@
         </w:rPr>
         <w:t>Пријава на сервис</w:t>
       </w:r>
+      <w:bookmarkEnd w:id="1"/>
     </w:p>
     <w:p>
       <w:pPr>
@@ -893,24 +2339,32 @@
           <w:iCs/>
           <w:lang w:val="en-US"/>
         </w:rPr>
-        <w:t>Already an existing user?</w:t>
+        <w:t>Postojeći korisnik</w:t>
       </w:r>
       <w:r>
         <w:rPr>
           <w:i/>
           <w:iCs/>
-          <w:lang w:val="sr-Cyrl-RS"/>
-        </w:rPr>
-        <w:t xml:space="preserve"> </w:t>
-      </w:r>
-    </w:p>
-    <w:p>
-      <w:pPr>
+          <w:lang w:val="en-US"/>
+        </w:rPr>
+        <w:t>?</w:t>
+      </w:r>
+      <w:r>
         <w:rPr>
           <w:i/>
           <w:iCs/>
           <w:lang w:val="sr-Cyrl-RS"/>
         </w:rPr>
+        <w:t xml:space="preserve"> </w:t>
+      </w:r>
+    </w:p>
+    <w:p>
+      <w:pPr>
+        <w:rPr>
+          <w:i/>
+          <w:iCs/>
+          <w:lang w:val="sr-Cyrl-RS"/>
+        </w:rPr>
       </w:pPr>
     </w:p>
     <w:p>
@@ -926,8 +2380,8 @@
           <w:lang w:val="sr-Cyrl-RS"/>
         </w:rPr>
         <w:drawing>
-          <wp:inline distT="0" distB="0" distL="0" distR="0" wp14:anchorId="55758A8C" wp14:editId="52993CC0">
-            <wp:extent cx="1800476" cy="400106"/>
+          <wp:inline distT="0" distB="0" distL="0" distR="0" wp14:anchorId="55758A8C" wp14:editId="54348299">
+            <wp:extent cx="1589893" cy="400106"/>
             <wp:effectExtent l="0" t="0" r="0" b="0"/>
             <wp:docPr id="6" name="Picture 6"/>
             <wp:cNvGraphicFramePr>
@@ -955,7 +2409,7 @@
                   <pic:spPr>
                     <a:xfrm>
                       <a:off x="0" y="0"/>
-                      <a:ext cx="1800476" cy="400106"/>
+                      <a:ext cx="1589893" cy="400106"/>
                     </a:xfrm>
                     <a:prstGeom prst="rect">
                       <a:avLst/>
@@ -1019,6 +2473,7 @@
         <w:rPr>
           <w:lang w:val="sr-Cyrl-RS"/>
         </w:rPr>
+        <w:lastRenderedPageBreak/>
         <w:t>Бићете преусмерени на страницу са пријавном формом:</w:t>
       </w:r>
     </w:p>
@@ -1051,9 +2506,9 @@
           <w:lang w:val="en-US"/>
         </w:rPr>
         <w:drawing>
-          <wp:inline distT="0" distB="0" distL="0" distR="0" wp14:anchorId="0F551AAE" wp14:editId="18F06416">
-            <wp:extent cx="4095750" cy="4088384"/>
-            <wp:effectExtent l="0" t="0" r="0" b="7620"/>
+          <wp:inline distT="0" distB="0" distL="0" distR="0" wp14:anchorId="0F551AAE" wp14:editId="790B13EC">
+            <wp:extent cx="4099219" cy="3777185"/>
+            <wp:effectExtent l="0" t="0" r="0" b="0"/>
             <wp:docPr id="7" name="Picture 7"/>
             <wp:cNvGraphicFramePr>
               <a:graphicFrameLocks xmlns:a="http://schemas.openxmlformats.org/drawingml/2006/main" noChangeAspect="1"/>
@@ -1080,7 +2535,7 @@
                   <pic:spPr>
                     <a:xfrm>
                       <a:off x="0" y="0"/>
-                      <a:ext cx="4099219" cy="4091847"/>
+                      <a:ext cx="4099219" cy="3777185"/>
                     </a:xfrm>
                     <a:prstGeom prst="rect">
                       <a:avLst/>
@@ -1128,7 +2583,7 @@
           <w:iCs/>
           <w:lang w:val="sr-Latn-RS"/>
         </w:rPr>
-        <w:t>Login</w:t>
+        <w:t>Prijavi me</w:t>
       </w:r>
       <w:r>
         <w:rPr>
@@ -1154,9 +2609,2908 @@
         </w:rPr>
       </w:pPr>
     </w:p>
+    <w:p>
+      <w:pPr>
+        <w:pStyle w:val="Heading1"/>
+        <w:rPr>
+          <w:color w:val="auto"/>
+          <w:lang w:val="sr-Cyrl-RS"/>
+        </w:rPr>
+      </w:pPr>
+      <w:bookmarkStart w:id="2" w:name="_Toc76935890"/>
+      <w:r>
+        <w:rPr>
+          <w:color w:val="auto"/>
+          <w:lang w:val="sr-Cyrl-RS"/>
+        </w:rPr>
+        <w:t xml:space="preserve">3. </w:t>
+      </w:r>
+      <w:r>
+        <w:rPr>
+          <w:color w:val="auto"/>
+          <w:lang w:val="sr-Cyrl-RS"/>
+        </w:rPr>
+        <w:t>Коришћење сервиса</w:t>
+      </w:r>
+      <w:bookmarkEnd w:id="2"/>
+    </w:p>
+    <w:p>
+      <w:pPr>
+        <w:ind w:left="720" w:firstLine="0"/>
+        <w:rPr>
+          <w:lang w:val="en-US"/>
+        </w:rPr>
+      </w:pPr>
+      <w:r>
+        <w:rPr>
+          <w:lang w:val="sr-Cyrl-RS"/>
+        </w:rPr>
+        <w:t>У зависности од тога који сте тип корисника, пратите упутство у секцији 3.</w:t>
+      </w:r>
+      <w:r>
+        <w:rPr>
+          <w:lang w:val="en-US"/>
+        </w:rPr>
+        <w:t>2</w:t>
+      </w:r>
+      <w:r>
+        <w:rPr>
+          <w:lang w:val="sr-Cyrl-RS"/>
+        </w:rPr>
+        <w:t xml:space="preserve"> или 3.</w:t>
+      </w:r>
+      <w:r>
+        <w:rPr>
+          <w:lang w:val="en-US"/>
+        </w:rPr>
+        <w:t>3</w:t>
+      </w:r>
+    </w:p>
+    <w:p>
+      <w:pPr>
+        <w:ind w:left="720" w:firstLine="0"/>
+        <w:rPr>
+          <w:lang w:val="sr-Cyrl-RS"/>
+        </w:rPr>
+      </w:pPr>
+    </w:p>
+    <w:p>
+      <w:pPr>
+        <w:pStyle w:val="Heading2"/>
+        <w:rPr>
+          <w:color w:val="auto"/>
+          <w:lang w:val="sr-Cyrl-RS"/>
+        </w:rPr>
+      </w:pPr>
+      <w:r>
+        <w:rPr>
+          <w:lang w:val="sr-Cyrl-RS"/>
+        </w:rPr>
+        <w:tab/>
+      </w:r>
+      <w:bookmarkStart w:id="3" w:name="_Toc76935891"/>
+      <w:r>
+        <w:rPr>
+          <w:color w:val="auto"/>
+          <w:lang w:val="sr-Cyrl-RS"/>
+        </w:rPr>
+        <w:t xml:space="preserve">3.1 </w:t>
+      </w:r>
+      <w:r>
+        <w:rPr>
+          <w:color w:val="auto"/>
+          <w:lang w:val="sr-Cyrl-RS"/>
+        </w:rPr>
+        <w:t>Заједничке функционалности</w:t>
+      </w:r>
+      <w:bookmarkEnd w:id="3"/>
+    </w:p>
+    <w:p>
+      <w:pPr>
+        <w:rPr>
+          <w:lang w:val="sr-Cyrl-RS"/>
+        </w:rPr>
+      </w:pPr>
+    </w:p>
+    <w:p>
+      <w:pPr>
+        <w:pStyle w:val="Heading3"/>
+        <w:rPr>
+          <w:color w:val="auto"/>
+          <w:lang w:val="sr-Cyrl-RS"/>
+        </w:rPr>
+      </w:pPr>
+      <w:r>
+        <w:rPr>
+          <w:color w:val="auto"/>
+          <w:lang w:val="sr-Cyrl-RS"/>
+        </w:rPr>
+        <w:tab/>
+      </w:r>
+      <w:r>
+        <w:rPr>
+          <w:color w:val="auto"/>
+          <w:lang w:val="sr-Cyrl-RS"/>
+        </w:rPr>
+        <w:tab/>
+      </w:r>
+      <w:bookmarkStart w:id="4" w:name="_Toc76935892"/>
+      <w:r>
+        <w:rPr>
+          <w:color w:val="auto"/>
+          <w:lang w:val="sr-Cyrl-RS"/>
+        </w:rPr>
+        <w:t>3.1.1 Претрага извештаја</w:t>
+      </w:r>
+      <w:bookmarkEnd w:id="4"/>
+    </w:p>
+    <w:p>
+      <w:pPr>
+        <w:rPr>
+          <w:lang w:val="sr-Cyrl-RS"/>
+        </w:rPr>
+      </w:pPr>
+    </w:p>
+    <w:p>
+      <w:pPr>
+        <w:ind w:left="720" w:firstLine="720"/>
+        <w:rPr>
+          <w:lang w:val="en-US"/>
+        </w:rPr>
+      </w:pPr>
+      <w:r>
+        <w:rPr>
+          <w:lang w:val="sr-Cyrl-RS"/>
+        </w:rPr>
+        <w:t>Уколико желите да извршите претрагу постојећих извештаја, довољно је да унесете термине претраге у поље при врху странице.</w:t>
+      </w:r>
+    </w:p>
+    <w:p>
+      <w:pPr>
+        <w:jc w:val="center"/>
+        <w:rPr>
+          <w:lang w:val="sr-Cyrl-RS"/>
+        </w:rPr>
+      </w:pPr>
+    </w:p>
+    <w:p>
+      <w:pPr>
+        <w:jc w:val="center"/>
+        <w:rPr>
+          <w:lang w:val="sr-Cyrl-RS"/>
+        </w:rPr>
+      </w:pPr>
+      <w:r>
+        <w:rPr>
+          <w:noProof/>
+          <w:lang w:val="sr-Cyrl-RS"/>
+        </w:rPr>
+        <w:drawing>
+          <wp:inline distT="0" distB="0" distL="0" distR="0" wp14:anchorId="3780918C" wp14:editId="18A1CA9A">
+            <wp:extent cx="3533775" cy="822291"/>
+            <wp:effectExtent l="0" t="0" r="0" b="0"/>
+            <wp:docPr id="4" name="Picture 4" descr="Graphical user interface, application&#10;&#10;Description automatically generated"/>
+            <wp:cNvGraphicFramePr>
+              <a:graphicFrameLocks xmlns:a="http://schemas.openxmlformats.org/drawingml/2006/main" noChangeAspect="1"/>
+            </wp:cNvGraphicFramePr>
+            <a:graphic xmlns:a="http://schemas.openxmlformats.org/drawingml/2006/main">
+              <a:graphicData uri="http://schemas.openxmlformats.org/drawingml/2006/picture">
+                <pic:pic xmlns:pic="http://schemas.openxmlformats.org/drawingml/2006/picture">
+                  <pic:nvPicPr>
+                    <pic:cNvPr id="4" name="Picture 4" descr="Graphical user interface, application&#10;&#10;Description automatically generated"/>
+                    <pic:cNvPicPr/>
+                  </pic:nvPicPr>
+                  <pic:blipFill>
+                    <a:blip r:embed="rId14">
+                      <a:extLst>
+                        <a:ext uri="{28A0092B-C50C-407E-A947-70E740481C1C}">
+                          <a14:useLocalDpi xmlns:a14="http://schemas.microsoft.com/office/drawing/2010/main" val="0"/>
+                        </a:ext>
+                      </a:extLst>
+                    </a:blip>
+                    <a:stretch>
+                      <a:fillRect/>
+                    </a:stretch>
+                  </pic:blipFill>
+                  <pic:spPr>
+                    <a:xfrm>
+                      <a:off x="0" y="0"/>
+                      <a:ext cx="3569397" cy="830580"/>
+                    </a:xfrm>
+                    <a:prstGeom prst="rect">
+                      <a:avLst/>
+                    </a:prstGeom>
+                  </pic:spPr>
+                </pic:pic>
+              </a:graphicData>
+            </a:graphic>
+          </wp:inline>
+        </w:drawing>
+      </w:r>
+    </w:p>
+    <w:p>
+      <w:pPr>
+        <w:jc w:val="center"/>
+        <w:rPr>
+          <w:lang w:val="sr-Cyrl-RS"/>
+        </w:rPr>
+      </w:pPr>
+    </w:p>
+    <w:p>
+      <w:pPr>
+        <w:ind w:left="720" w:firstLine="717"/>
+        <w:rPr>
+          <w:lang w:val="sr-Cyrl-RS"/>
+        </w:rPr>
+      </w:pPr>
+      <w:r>
+        <w:rPr>
+          <w:lang w:val="sr-Cyrl-RS"/>
+        </w:rPr>
+        <w:t>Притиском на лупу, извршићете претрагу и бићете преусмерени на страницу са резултатима.</w:t>
+      </w:r>
+    </w:p>
+    <w:p>
+      <w:pPr>
+        <w:pStyle w:val="Heading3"/>
+        <w:rPr>
+          <w:color w:val="auto"/>
+          <w:lang w:val="sr-Cyrl-RS"/>
+        </w:rPr>
+      </w:pPr>
+      <w:r>
+        <w:rPr>
+          <w:lang w:val="sr-Cyrl-RS"/>
+        </w:rPr>
+        <w:lastRenderedPageBreak/>
+        <w:tab/>
+      </w:r>
+      <w:r>
+        <w:rPr>
+          <w:lang w:val="sr-Cyrl-RS"/>
+        </w:rPr>
+        <w:tab/>
+      </w:r>
+      <w:bookmarkStart w:id="5" w:name="_Toc76935893"/>
+      <w:r>
+        <w:rPr>
+          <w:color w:val="auto"/>
+          <w:lang w:val="en-US"/>
+        </w:rPr>
+        <w:t>3.1.</w:t>
+      </w:r>
+      <w:r>
+        <w:rPr>
+          <w:color w:val="auto"/>
+          <w:lang w:val="en-US"/>
+        </w:rPr>
+        <w:t>2</w:t>
+      </w:r>
+      <w:r>
+        <w:rPr>
+          <w:color w:val="auto"/>
+          <w:lang w:val="en-US"/>
+        </w:rPr>
+        <w:t xml:space="preserve"> </w:t>
+      </w:r>
+      <w:r>
+        <w:rPr>
+          <w:color w:val="auto"/>
+          <w:lang w:val="sr-Cyrl-RS"/>
+        </w:rPr>
+        <w:t>Подешавања</w:t>
+      </w:r>
+      <w:bookmarkEnd w:id="5"/>
+    </w:p>
+    <w:p>
+      <w:pPr>
+        <w:rPr>
+          <w:lang w:val="sr-Cyrl-RS"/>
+        </w:rPr>
+      </w:pPr>
+    </w:p>
+    <w:p>
+      <w:pPr>
+        <w:ind w:left="432" w:firstLine="1005"/>
+        <w:rPr>
+          <w:lang w:val="sr-Cyrl-RS"/>
+        </w:rPr>
+      </w:pPr>
+      <w:r>
+        <w:rPr>
+          <w:lang w:val="sr-Cyrl-RS"/>
+        </w:rPr>
+        <w:t xml:space="preserve">Притиском на дугме </w:t>
+      </w:r>
+      <w:r>
+        <w:rPr>
+          <w:lang w:val="en-US"/>
+        </w:rPr>
+        <w:t>“</w:t>
+      </w:r>
+      <w:r>
+        <w:rPr>
+          <w:i/>
+          <w:iCs/>
+          <w:lang w:val="sr-Latn-RS"/>
+        </w:rPr>
+        <w:t>Podešavanja</w:t>
+      </w:r>
+      <w:r>
+        <w:rPr>
+          <w:lang w:val="en-US"/>
+        </w:rPr>
+        <w:t>”</w:t>
+      </w:r>
+      <w:r>
+        <w:rPr>
+          <w:lang w:val="sr-Cyrl-RS"/>
+        </w:rPr>
+        <w:t>, бићете преусмерени на страницу за подешавања (у изради).</w:t>
+      </w:r>
+    </w:p>
+    <w:p>
+      <w:pPr>
+        <w:ind w:left="432" w:firstLine="1005"/>
+        <w:rPr>
+          <w:lang w:val="sr-Cyrl-RS"/>
+        </w:rPr>
+      </w:pPr>
+    </w:p>
+    <w:p>
+      <w:pPr>
+        <w:ind w:left="432" w:firstLine="1005"/>
+        <w:rPr>
+          <w:lang w:val="sr-Cyrl-RS"/>
+        </w:rPr>
+      </w:pPr>
+    </w:p>
+    <w:p>
+      <w:pPr>
+        <w:ind w:firstLine="0"/>
+        <w:jc w:val="center"/>
+        <w:rPr>
+          <w:lang w:val="en-US"/>
+        </w:rPr>
+      </w:pPr>
+      <w:r>
+        <w:rPr>
+          <w:noProof/>
+          <w:lang w:val="en-US"/>
+        </w:rPr>
+        <w:drawing>
+          <wp:inline distT="0" distB="0" distL="0" distR="0" wp14:anchorId="0FA3DA67" wp14:editId="600C576F">
+            <wp:extent cx="3409590" cy="3000375"/>
+            <wp:effectExtent l="19050" t="19050" r="19685" b="9525"/>
+            <wp:docPr id="12" name="Picture 12" descr="Graphical user interface, application&#10;&#10;Description automatically generated"/>
+            <wp:cNvGraphicFramePr>
+              <a:graphicFrameLocks xmlns:a="http://schemas.openxmlformats.org/drawingml/2006/main" noChangeAspect="1"/>
+            </wp:cNvGraphicFramePr>
+            <a:graphic xmlns:a="http://schemas.openxmlformats.org/drawingml/2006/main">
+              <a:graphicData uri="http://schemas.openxmlformats.org/drawingml/2006/picture">
+                <pic:pic xmlns:pic="http://schemas.openxmlformats.org/drawingml/2006/picture">
+                  <pic:nvPicPr>
+                    <pic:cNvPr id="12" name="Picture 12" descr="Graphical user interface, application&#10;&#10;Description automatically generated"/>
+                    <pic:cNvPicPr/>
+                  </pic:nvPicPr>
+                  <pic:blipFill rotWithShape="1">
+                    <a:blip r:embed="rId15">
+                      <a:extLst>
+                        <a:ext uri="{28A0092B-C50C-407E-A947-70E740481C1C}">
+                          <a14:useLocalDpi xmlns:a14="http://schemas.microsoft.com/office/drawing/2010/main" val="0"/>
+                        </a:ext>
+                      </a:extLst>
+                    </a:blip>
+                    <a:srcRect t="1887" b="2998"/>
+                    <a:stretch/>
+                  </pic:blipFill>
+                  <pic:spPr bwMode="auto">
+                    <a:xfrm>
+                      <a:off x="0" y="0"/>
+                      <a:ext cx="3415278" cy="3005380"/>
+                    </a:xfrm>
+                    <a:prstGeom prst="rect">
+                      <a:avLst/>
+                    </a:prstGeom>
+                    <a:ln w="9525" cap="flat" cmpd="sng" algn="ctr">
+                      <a:solidFill>
+                        <a:sysClr val="windowText" lastClr="000000"/>
+                      </a:solidFill>
+                      <a:prstDash val="solid"/>
+                      <a:round/>
+                      <a:headEnd type="none" w="med" len="med"/>
+                      <a:tailEnd type="none" w="med" len="med"/>
+                      <a:extLst>
+                        <a:ext uri="{C807C97D-BFC1-408E-A445-0C87EB9F89A2}">
+                          <ask:lineSketchStyleProps xmlns:ask="http://schemas.microsoft.com/office/drawing/2018/sketchyshapes" sd="0">
+                            <a:custGeom>
+                              <a:avLst/>
+                              <a:gdLst/>
+                              <a:ahLst/>
+                              <a:cxnLst/>
+                              <a:rect l="0" t="0" r="0" b="0"/>
+                              <a:pathLst/>
+                            </a:custGeom>
+                            <ask:type/>
+                          </ask:lineSketchStyleProps>
+                        </a:ext>
+                      </a:extLst>
+                    </a:ln>
+                    <a:extLst>
+                      <a:ext uri="{53640926-AAD7-44D8-BBD7-CCE9431645EC}">
+                        <a14:shadowObscured xmlns:a14="http://schemas.microsoft.com/office/drawing/2010/main"/>
+                      </a:ext>
+                    </a:extLst>
+                  </pic:spPr>
+                </pic:pic>
+              </a:graphicData>
+            </a:graphic>
+          </wp:inline>
+        </w:drawing>
+      </w:r>
+    </w:p>
+    <w:p>
+      <w:pPr>
+        <w:jc w:val="center"/>
+        <w:rPr>
+          <w:lang w:val="en-US"/>
+        </w:rPr>
+      </w:pPr>
+    </w:p>
+    <w:p>
+      <w:pPr>
+        <w:jc w:val="center"/>
+        <w:rPr>
+          <w:lang w:val="en-US"/>
+        </w:rPr>
+      </w:pPr>
+    </w:p>
+    <w:p>
+      <w:pPr>
+        <w:jc w:val="center"/>
+        <w:rPr>
+          <w:lang w:val="en-US"/>
+        </w:rPr>
+      </w:pPr>
+    </w:p>
+    <w:p>
+      <w:pPr>
+        <w:pStyle w:val="Heading3"/>
+        <w:rPr>
+          <w:color w:val="auto"/>
+          <w:lang w:val="sr-Cyrl-RS"/>
+        </w:rPr>
+      </w:pPr>
+      <w:r>
+        <w:rPr>
+          <w:color w:val="auto"/>
+          <w:lang w:val="en-US"/>
+        </w:rPr>
+        <w:tab/>
+      </w:r>
+      <w:r>
+        <w:rPr>
+          <w:color w:val="auto"/>
+          <w:lang w:val="en-US"/>
+        </w:rPr>
+        <w:tab/>
+      </w:r>
+      <w:bookmarkStart w:id="6" w:name="_Toc76935894"/>
+      <w:r>
+        <w:rPr>
+          <w:color w:val="auto"/>
+          <w:lang w:val="en-US"/>
+        </w:rPr>
+        <w:t xml:space="preserve">3.1.3 </w:t>
+      </w:r>
+      <w:r>
+        <w:rPr>
+          <w:color w:val="auto"/>
+          <w:lang w:val="sr-Cyrl-RS"/>
+        </w:rPr>
+        <w:t>Пријава проблема</w:t>
+      </w:r>
+      <w:bookmarkEnd w:id="6"/>
+    </w:p>
+    <w:p>
+      <w:pPr>
+        <w:rPr>
+          <w:lang w:val="sr-Cyrl-RS"/>
+        </w:rPr>
+      </w:pPr>
+      <w:r>
+        <w:rPr>
+          <w:lang w:val="sr-Cyrl-RS"/>
+        </w:rPr>
+        <w:tab/>
+      </w:r>
+      <w:r>
+        <w:rPr>
+          <w:lang w:val="sr-Cyrl-RS"/>
+        </w:rPr>
+        <w:tab/>
+      </w:r>
+    </w:p>
+    <w:p>
+      <w:pPr>
+        <w:ind w:left="432" w:firstLine="0"/>
+        <w:rPr>
+          <w:lang w:val="sr-Cyrl-RS"/>
+        </w:rPr>
+      </w:pPr>
+      <w:r>
+        <w:rPr>
+          <w:lang w:val="sr-Cyrl-RS"/>
+        </w:rPr>
+        <w:tab/>
+      </w:r>
+      <w:r>
+        <w:rPr>
+          <w:lang w:val="sr-Cyrl-RS"/>
+        </w:rPr>
+        <w:tab/>
+        <w:t xml:space="preserve">Притиском на дугме </w:t>
+      </w:r>
+      <w:r>
+        <w:rPr>
+          <w:lang w:val="en-US"/>
+        </w:rPr>
+        <w:t>“</w:t>
+      </w:r>
+      <w:r>
+        <w:rPr>
+          <w:i/>
+          <w:iCs/>
+          <w:lang w:val="sr-Latn-RS"/>
+        </w:rPr>
+        <w:t>Prijavi problem</w:t>
+      </w:r>
+      <w:r>
+        <w:rPr>
+          <w:lang w:val="en-US"/>
+        </w:rPr>
+        <w:t xml:space="preserve">”, </w:t>
+      </w:r>
+      <w:r>
+        <w:rPr>
+          <w:lang w:val="sr-Cyrl-RS"/>
+        </w:rPr>
+        <w:t xml:space="preserve">бићете преусмерени на форму за пријаву проблема у раду система. Попуните сва потребна поља и притиском на дугме </w:t>
+      </w:r>
+      <w:r>
+        <w:rPr>
+          <w:lang w:val="en-US"/>
+        </w:rPr>
+        <w:t>“</w:t>
+      </w:r>
+      <w:r>
+        <w:rPr>
+          <w:i/>
+          <w:iCs/>
+          <w:lang w:val="sr-Latn-RS"/>
+        </w:rPr>
+        <w:t>Pošalji</w:t>
+      </w:r>
+      <w:r>
+        <w:rPr>
+          <w:lang w:val="en-US"/>
+        </w:rPr>
+        <w:t>”</w:t>
+      </w:r>
+      <w:r>
+        <w:rPr>
+          <w:lang w:val="sr-Cyrl-RS"/>
+        </w:rPr>
+        <w:t>, Ваш проблем ће бити прослешен администраторима система.</w:t>
+      </w:r>
+    </w:p>
+    <w:p>
+      <w:pPr>
+        <w:ind w:left="432" w:firstLine="0"/>
+        <w:rPr>
+          <w:lang w:val="sr-Cyrl-RS"/>
+        </w:rPr>
+      </w:pPr>
+    </w:p>
+    <w:p>
+      <w:pPr>
+        <w:ind w:left="432" w:firstLine="0"/>
+        <w:rPr>
+          <w:lang w:val="sr-Cyrl-RS"/>
+        </w:rPr>
+      </w:pPr>
+    </w:p>
+    <w:p>
+      <w:pPr>
+        <w:ind w:left="432" w:firstLine="0"/>
+        <w:jc w:val="center"/>
+        <w:rPr>
+          <w:lang w:val="en-US"/>
+        </w:rPr>
+      </w:pPr>
+      <w:r>
+        <w:rPr>
+          <w:noProof/>
+          <w:lang w:val="en-US"/>
+        </w:rPr>
+        <w:drawing>
+          <wp:inline distT="0" distB="0" distL="0" distR="0" wp14:anchorId="59443600" wp14:editId="45C28F4B">
+            <wp:extent cx="4886325" cy="2670188"/>
+            <wp:effectExtent l="0" t="0" r="0" b="0"/>
+            <wp:docPr id="14" name="Picture 14" descr="A picture containing graphical user interface&#10;&#10;Description automatically generated"/>
+            <wp:cNvGraphicFramePr>
+              <a:graphicFrameLocks xmlns:a="http://schemas.openxmlformats.org/drawingml/2006/main" noChangeAspect="1"/>
+            </wp:cNvGraphicFramePr>
+            <a:graphic xmlns:a="http://schemas.openxmlformats.org/drawingml/2006/main">
+              <a:graphicData uri="http://schemas.openxmlformats.org/drawingml/2006/picture">
+                <pic:pic xmlns:pic="http://schemas.openxmlformats.org/drawingml/2006/picture">
+                  <pic:nvPicPr>
+                    <pic:cNvPr id="14" name="Picture 14" descr="A picture containing graphical user interface&#10;&#10;Description automatically generated"/>
+                    <pic:cNvPicPr/>
+                  </pic:nvPicPr>
+                  <pic:blipFill>
+                    <a:blip r:embed="rId16">
+                      <a:extLst>
+                        <a:ext uri="{28A0092B-C50C-407E-A947-70E740481C1C}">
+                          <a14:useLocalDpi xmlns:a14="http://schemas.microsoft.com/office/drawing/2010/main" val="0"/>
+                        </a:ext>
+                      </a:extLst>
+                    </a:blip>
+                    <a:stretch>
+                      <a:fillRect/>
+                    </a:stretch>
+                  </pic:blipFill>
+                  <pic:spPr>
+                    <a:xfrm>
+                      <a:off x="0" y="0"/>
+                      <a:ext cx="4897336" cy="2676205"/>
+                    </a:xfrm>
+                    <a:prstGeom prst="rect">
+                      <a:avLst/>
+                    </a:prstGeom>
+                  </pic:spPr>
+                </pic:pic>
+              </a:graphicData>
+            </a:graphic>
+          </wp:inline>
+        </w:drawing>
+      </w:r>
+    </w:p>
+    <w:p>
+      <w:pPr>
+        <w:jc w:val="center"/>
+        <w:rPr>
+          <w:lang w:val="en-US"/>
+        </w:rPr>
+      </w:pPr>
+    </w:p>
+    <w:p>
+      <w:pPr>
+        <w:pStyle w:val="Heading3"/>
+        <w:rPr>
+          <w:color w:val="auto"/>
+          <w:lang w:val="sr-Cyrl-RS"/>
+        </w:rPr>
+      </w:pPr>
+      <w:r>
+        <w:rPr>
+          <w:color w:val="auto"/>
+          <w:lang w:val="en-US"/>
+        </w:rPr>
+        <w:lastRenderedPageBreak/>
+        <w:tab/>
+      </w:r>
+      <w:r>
+        <w:rPr>
+          <w:color w:val="auto"/>
+          <w:lang w:val="en-US"/>
+        </w:rPr>
+        <w:tab/>
+      </w:r>
+      <w:bookmarkStart w:id="7" w:name="_Toc76935895"/>
+      <w:r>
+        <w:rPr>
+          <w:color w:val="auto"/>
+          <w:lang w:val="en-US"/>
+        </w:rPr>
+        <w:t>3.1.</w:t>
+      </w:r>
+      <w:r>
+        <w:rPr>
+          <w:color w:val="auto"/>
+          <w:lang w:val="en-US"/>
+        </w:rPr>
+        <w:t>4</w:t>
+      </w:r>
+      <w:r>
+        <w:rPr>
+          <w:color w:val="auto"/>
+          <w:lang w:val="en-US"/>
+        </w:rPr>
+        <w:t xml:space="preserve"> </w:t>
+      </w:r>
+      <w:r>
+        <w:rPr>
+          <w:color w:val="auto"/>
+          <w:lang w:val="sr-Cyrl-RS"/>
+        </w:rPr>
+        <w:t>Крај рада</w:t>
+      </w:r>
+      <w:bookmarkEnd w:id="7"/>
+    </w:p>
+    <w:p>
+      <w:pPr>
+        <w:rPr>
+          <w:lang w:val="sr-Cyrl-RS"/>
+        </w:rPr>
+      </w:pPr>
+      <w:r>
+        <w:rPr>
+          <w:lang w:val="sr-Cyrl-RS"/>
+        </w:rPr>
+        <w:tab/>
+      </w:r>
+      <w:r>
+        <w:rPr>
+          <w:lang w:val="sr-Cyrl-RS"/>
+        </w:rPr>
+        <w:tab/>
+      </w:r>
+    </w:p>
+    <w:p>
+      <w:pPr>
+        <w:rPr>
+          <w:lang w:val="sr-Cyrl-RS"/>
+        </w:rPr>
+      </w:pPr>
+      <w:r>
+        <w:rPr>
+          <w:lang w:val="sr-Cyrl-RS"/>
+        </w:rPr>
+        <w:tab/>
+      </w:r>
+      <w:r>
+        <w:rPr>
+          <w:lang w:val="sr-Cyrl-RS"/>
+        </w:rPr>
+        <w:tab/>
+        <w:t xml:space="preserve">Притиском на дугме </w:t>
+      </w:r>
+      <w:r>
+        <w:rPr>
+          <w:lang w:val="en-US"/>
+        </w:rPr>
+        <w:t>“</w:t>
+      </w:r>
+      <w:r>
+        <w:rPr>
+          <w:i/>
+          <w:iCs/>
+          <w:lang w:val="en-US"/>
+        </w:rPr>
+        <w:t>Završi rad</w:t>
+      </w:r>
+      <w:r>
+        <w:rPr>
+          <w:lang w:val="en-US"/>
+        </w:rPr>
+        <w:t xml:space="preserve">”, </w:t>
+      </w:r>
+      <w:r>
+        <w:rPr>
+          <w:lang w:val="sr-Cyrl-RS"/>
+        </w:rPr>
+        <w:t>завршићете тренутну сесију и бити враћени на почетну страницу.</w:t>
+      </w:r>
+    </w:p>
+    <w:p>
+      <w:pPr>
+        <w:rPr>
+          <w:lang w:val="en-US"/>
+        </w:rPr>
+      </w:pPr>
+    </w:p>
+    <w:p>
+      <w:pPr>
+        <w:rPr>
+          <w:lang w:val="en-US"/>
+        </w:rPr>
+      </w:pPr>
+    </w:p>
+    <w:p>
+      <w:pPr>
+        <w:ind w:firstLine="0"/>
+        <w:jc w:val="center"/>
+        <w:rPr>
+          <w:lang w:val="en-US"/>
+        </w:rPr>
+      </w:pPr>
+      <w:r>
+        <w:rPr>
+          <w:noProof/>
+          <w:lang w:val="en-US"/>
+        </w:rPr>
+        <w:drawing>
+          <wp:inline distT="0" distB="0" distL="0" distR="0" wp14:anchorId="7170B76D" wp14:editId="66E0200D">
+            <wp:extent cx="3446145" cy="3028783"/>
+            <wp:effectExtent l="19050" t="19050" r="20955" b="19685"/>
+            <wp:docPr id="13" name="Picture 13" descr="Graphical user interface, application&#10;&#10;Description automatically generated"/>
+            <wp:cNvGraphicFramePr>
+              <a:graphicFrameLocks xmlns:a="http://schemas.openxmlformats.org/drawingml/2006/main" noChangeAspect="1"/>
+            </wp:cNvGraphicFramePr>
+            <a:graphic xmlns:a="http://schemas.openxmlformats.org/drawingml/2006/main">
+              <a:graphicData uri="http://schemas.openxmlformats.org/drawingml/2006/picture">
+                <pic:pic xmlns:pic="http://schemas.openxmlformats.org/drawingml/2006/picture">
+                  <pic:nvPicPr>
+                    <pic:cNvPr id="13" name="Picture 13" descr="Graphical user interface, application&#10;&#10;Description automatically generated"/>
+                    <pic:cNvPicPr/>
+                  </pic:nvPicPr>
+                  <pic:blipFill rotWithShape="1">
+                    <a:blip r:embed="rId17">
+                      <a:extLst>
+                        <a:ext uri="{28A0092B-C50C-407E-A947-70E740481C1C}">
+                          <a14:useLocalDpi xmlns:a14="http://schemas.microsoft.com/office/drawing/2010/main" val="0"/>
+                        </a:ext>
+                      </a:extLst>
+                    </a:blip>
+                    <a:srcRect l="3981"/>
+                    <a:stretch/>
+                  </pic:blipFill>
+                  <pic:spPr bwMode="auto">
+                    <a:xfrm>
+                      <a:off x="0" y="0"/>
+                      <a:ext cx="3448463" cy="3030820"/>
+                    </a:xfrm>
+                    <a:prstGeom prst="rect">
+                      <a:avLst/>
+                    </a:prstGeom>
+                    <a:ln>
+                      <a:solidFill>
+                        <a:schemeClr val="tx1"/>
+                      </a:solidFill>
+                    </a:ln>
+                    <a:extLst>
+                      <a:ext uri="{53640926-AAD7-44D8-BBD7-CCE9431645EC}">
+                        <a14:shadowObscured xmlns:a14="http://schemas.microsoft.com/office/drawing/2010/main"/>
+                      </a:ext>
+                    </a:extLst>
+                  </pic:spPr>
+                </pic:pic>
+              </a:graphicData>
+            </a:graphic>
+          </wp:inline>
+        </w:drawing>
+      </w:r>
+    </w:p>
+    <w:p>
+      <w:pPr>
+        <w:rPr>
+          <w:lang w:val="sr-Cyrl-RS"/>
+        </w:rPr>
+      </w:pPr>
+    </w:p>
+    <w:p>
+      <w:pPr>
+        <w:rPr>
+          <w:lang w:val="sr-Cyrl-RS"/>
+        </w:rPr>
+      </w:pPr>
+    </w:p>
+    <w:p>
+      <w:pPr>
+        <w:pStyle w:val="Heading2"/>
+        <w:rPr>
+          <w:color w:val="auto"/>
+          <w:lang w:val="sr-Cyrl-RS"/>
+        </w:rPr>
+      </w:pPr>
+      <w:r>
+        <w:rPr>
+          <w:color w:val="auto"/>
+          <w:lang w:val="sr-Cyrl-RS"/>
+        </w:rPr>
+        <w:tab/>
+      </w:r>
+    </w:p>
+    <w:p>
+      <w:pPr>
+        <w:pStyle w:val="Heading2"/>
+        <w:rPr>
+          <w:color w:val="auto"/>
+          <w:lang w:val="sr-Cyrl-RS"/>
+        </w:rPr>
+      </w:pPr>
+    </w:p>
+    <w:p>
+      <w:pPr>
+        <w:pStyle w:val="Heading2"/>
+        <w:rPr>
+          <w:color w:val="auto"/>
+          <w:lang w:val="sr-Cyrl-RS"/>
+        </w:rPr>
+      </w:pPr>
+    </w:p>
+    <w:p>
+      <w:pPr>
+        <w:pStyle w:val="Heading2"/>
+        <w:rPr>
+          <w:color w:val="auto"/>
+          <w:lang w:val="sr-Cyrl-RS"/>
+        </w:rPr>
+      </w:pPr>
+    </w:p>
+    <w:p>
+      <w:pPr>
+        <w:pStyle w:val="Heading2"/>
+        <w:rPr>
+          <w:color w:val="auto"/>
+          <w:lang w:val="sr-Cyrl-RS"/>
+        </w:rPr>
+      </w:pPr>
+    </w:p>
+    <w:p>
+      <w:pPr>
+        <w:pStyle w:val="Heading2"/>
+        <w:rPr>
+          <w:color w:val="auto"/>
+          <w:lang w:val="sr-Cyrl-RS"/>
+        </w:rPr>
+      </w:pPr>
+    </w:p>
+    <w:p>
+      <w:pPr>
+        <w:pStyle w:val="Heading2"/>
+        <w:rPr>
+          <w:color w:val="auto"/>
+          <w:lang w:val="sr-Cyrl-RS"/>
+        </w:rPr>
+      </w:pPr>
+    </w:p>
+    <w:p>
+      <w:pPr>
+        <w:pStyle w:val="Heading2"/>
+        <w:rPr>
+          <w:color w:val="auto"/>
+          <w:lang w:val="sr-Cyrl-RS"/>
+        </w:rPr>
+      </w:pPr>
+    </w:p>
+    <w:p>
+      <w:pPr>
+        <w:pStyle w:val="Heading2"/>
+        <w:rPr>
+          <w:color w:val="auto"/>
+          <w:lang w:val="sr-Cyrl-RS"/>
+        </w:rPr>
+      </w:pPr>
+    </w:p>
+    <w:p>
+      <w:pPr>
+        <w:rPr>
+          <w:lang w:val="sr-Cyrl-RS"/>
+        </w:rPr>
+      </w:pPr>
+    </w:p>
+    <w:p>
+      <w:pPr>
+        <w:rPr>
+          <w:lang w:val="sr-Cyrl-RS"/>
+        </w:rPr>
+      </w:pPr>
+    </w:p>
+    <w:p>
+      <w:pPr>
+        <w:rPr>
+          <w:lang w:val="sr-Cyrl-RS"/>
+        </w:rPr>
+      </w:pPr>
+    </w:p>
+    <w:p>
+      <w:pPr>
+        <w:rPr>
+          <w:lang w:val="sr-Cyrl-RS"/>
+        </w:rPr>
+      </w:pPr>
+    </w:p>
+    <w:p>
+      <w:pPr>
+        <w:rPr>
+          <w:lang w:val="sr-Cyrl-RS"/>
+        </w:rPr>
+      </w:pPr>
+    </w:p>
+    <w:p>
+      <w:pPr>
+        <w:rPr>
+          <w:lang w:val="sr-Cyrl-RS"/>
+        </w:rPr>
+      </w:pPr>
+    </w:p>
+    <w:p>
+      <w:pPr>
+        <w:rPr>
+          <w:lang w:val="sr-Cyrl-RS"/>
+        </w:rPr>
+      </w:pPr>
+    </w:p>
+    <w:p>
+      <w:pPr>
+        <w:rPr>
+          <w:lang w:val="sr-Cyrl-RS"/>
+        </w:rPr>
+      </w:pPr>
+    </w:p>
+    <w:p>
+      <w:pPr>
+        <w:rPr>
+          <w:lang w:val="sr-Cyrl-RS"/>
+        </w:rPr>
+      </w:pPr>
+    </w:p>
+    <w:p>
+      <w:pPr>
+        <w:pStyle w:val="Heading2"/>
+        <w:ind w:firstLine="0"/>
+        <w:rPr>
+          <w:color w:val="auto"/>
+          <w:lang w:val="sr-Cyrl-RS"/>
+        </w:rPr>
+      </w:pPr>
+    </w:p>
+    <w:p>
+      <w:pPr>
+        <w:rPr>
+          <w:lang w:val="sr-Cyrl-RS"/>
+        </w:rPr>
+      </w:pPr>
+    </w:p>
+    <w:p>
+      <w:pPr>
+        <w:pStyle w:val="Heading2"/>
+        <w:ind w:firstLine="720"/>
+        <w:rPr>
+          <w:color w:val="auto"/>
+          <w:lang w:val="sr-Cyrl-RS"/>
+        </w:rPr>
+      </w:pPr>
+      <w:bookmarkStart w:id="8" w:name="_Toc76935896"/>
+      <w:r>
+        <w:rPr>
+          <w:color w:val="auto"/>
+          <w:lang w:val="sr-Cyrl-RS"/>
+        </w:rPr>
+        <w:lastRenderedPageBreak/>
+        <w:t>3.2 Контролор зачепљености решетки</w:t>
+      </w:r>
+      <w:bookmarkEnd w:id="8"/>
+    </w:p>
+    <w:p>
+      <w:pPr>
+        <w:rPr>
+          <w:lang w:val="sr-Cyrl-RS"/>
+        </w:rPr>
+      </w:pPr>
+      <w:r>
+        <w:rPr>
+          <w:lang w:val="sr-Cyrl-RS"/>
+        </w:rPr>
+        <w:tab/>
+      </w:r>
+    </w:p>
+    <w:p>
+      <w:pPr>
+        <w:ind w:firstLine="0"/>
+        <w:rPr>
+          <w:lang w:val="sr-Cyrl-RS"/>
+        </w:rPr>
+      </w:pPr>
+    </w:p>
+    <w:p>
+      <w:pPr>
+        <w:ind w:left="720" w:firstLine="720"/>
+        <w:rPr>
+          <w:lang w:val="en-US"/>
+        </w:rPr>
+      </w:pPr>
+      <w:r>
+        <w:rPr>
+          <w:lang w:val="sr-Cyrl-RS"/>
+        </w:rPr>
+        <w:t>Након успешне пријаве, бићете послати на почетну страну где можете видети вредности актуелног стања решетки и филтера</w:t>
+      </w:r>
+      <w:r>
+        <w:rPr>
+          <w:lang w:val="en-US"/>
+        </w:rPr>
+        <w:t>.</w:t>
+      </w:r>
+    </w:p>
+    <w:p>
+      <w:pPr>
+        <w:ind w:left="720" w:firstLine="720"/>
+        <w:rPr>
+          <w:lang w:val="sr-Cyrl-RS"/>
+        </w:rPr>
+      </w:pPr>
+    </w:p>
+    <w:p>
+      <w:pPr>
+        <w:ind w:left="720" w:firstLine="720"/>
+        <w:rPr>
+          <w:lang w:val="sr-Cyrl-RS"/>
+        </w:rPr>
+      </w:pPr>
+    </w:p>
+    <w:p>
+      <w:pPr>
+        <w:ind w:left="720" w:firstLine="720"/>
+        <w:rPr>
+          <w:lang w:val="sr-Cyrl-RS"/>
+        </w:rPr>
+      </w:pPr>
+    </w:p>
+    <w:p>
+      <w:pPr>
+        <w:ind w:left="720" w:firstLine="720"/>
+        <w:rPr>
+          <w:lang w:val="sr-Cyrl-RS"/>
+        </w:rPr>
+      </w:pPr>
+      <w:r>
+        <w:rPr>
+          <w:noProof/>
+          <w:lang w:val="en-US"/>
+        </w:rPr>
+        <w:drawing>
+          <wp:inline distT="0" distB="0" distL="0" distR="0" wp14:anchorId="137E75E1" wp14:editId="0E2C023E">
+            <wp:extent cx="4610100" cy="3840644"/>
+            <wp:effectExtent l="0" t="0" r="0" b="7620"/>
+            <wp:docPr id="2" name="Picture 2" descr="Graphical user interface, application, Teams&#10;&#10;Description automatically generated"/>
+            <wp:cNvGraphicFramePr>
+              <a:graphicFrameLocks xmlns:a="http://schemas.openxmlformats.org/drawingml/2006/main" noChangeAspect="1"/>
+            </wp:cNvGraphicFramePr>
+            <a:graphic xmlns:a="http://schemas.openxmlformats.org/drawingml/2006/main">
+              <a:graphicData uri="http://schemas.openxmlformats.org/drawingml/2006/picture">
+                <pic:pic xmlns:pic="http://schemas.openxmlformats.org/drawingml/2006/picture">
+                  <pic:nvPicPr>
+                    <pic:cNvPr id="2" name="Picture 2" descr="Graphical user interface, application, Teams&#10;&#10;Description automatically generated"/>
+                    <pic:cNvPicPr/>
+                  </pic:nvPicPr>
+                  <pic:blipFill>
+                    <a:blip r:embed="rId18">
+                      <a:extLst>
+                        <a:ext uri="{28A0092B-C50C-407E-A947-70E740481C1C}">
+                          <a14:useLocalDpi xmlns:a14="http://schemas.microsoft.com/office/drawing/2010/main" val="0"/>
+                        </a:ext>
+                      </a:extLst>
+                    </a:blip>
+                    <a:stretch>
+                      <a:fillRect/>
+                    </a:stretch>
+                  </pic:blipFill>
+                  <pic:spPr>
+                    <a:xfrm>
+                      <a:off x="0" y="0"/>
+                      <a:ext cx="4623196" cy="3851554"/>
+                    </a:xfrm>
+                    <a:prstGeom prst="rect">
+                      <a:avLst/>
+                    </a:prstGeom>
+                  </pic:spPr>
+                </pic:pic>
+              </a:graphicData>
+            </a:graphic>
+          </wp:inline>
+        </w:drawing>
+      </w:r>
+    </w:p>
+    <w:p>
+      <w:pPr>
+        <w:ind w:firstLine="0"/>
+        <w:jc w:val="center"/>
+        <w:rPr>
+          <w:lang w:val="en-US"/>
+        </w:rPr>
+      </w:pPr>
+    </w:p>
+    <w:p>
+      <w:pPr>
+        <w:ind w:firstLine="0"/>
+        <w:jc w:val="center"/>
+        <w:rPr>
+          <w:lang w:val="en-US"/>
+        </w:rPr>
+      </w:pPr>
+    </w:p>
+    <w:p>
+      <w:pPr>
+        <w:ind w:firstLine="0"/>
+        <w:jc w:val="center"/>
+        <w:rPr>
+          <w:lang w:val="en-US"/>
+        </w:rPr>
+      </w:pPr>
+    </w:p>
+    <w:p>
+      <w:pPr>
+        <w:ind w:firstLine="0"/>
+        <w:jc w:val="center"/>
+        <w:rPr>
+          <w:lang w:val="en-US"/>
+        </w:rPr>
+      </w:pPr>
+    </w:p>
+    <w:p>
+      <w:pPr>
+        <w:ind w:firstLine="0"/>
+        <w:jc w:val="center"/>
+        <w:rPr>
+          <w:lang w:val="en-US"/>
+        </w:rPr>
+      </w:pPr>
+    </w:p>
+    <w:p>
+      <w:pPr>
+        <w:ind w:firstLine="0"/>
+        <w:jc w:val="center"/>
+        <w:rPr>
+          <w:lang w:val="en-US"/>
+        </w:rPr>
+      </w:pPr>
+    </w:p>
+    <w:p>
+      <w:pPr>
+        <w:ind w:firstLine="0"/>
+        <w:jc w:val="center"/>
+        <w:rPr>
+          <w:lang w:val="en-US"/>
+        </w:rPr>
+      </w:pPr>
+    </w:p>
+    <w:p>
+      <w:pPr>
+        <w:ind w:firstLine="0"/>
+        <w:jc w:val="center"/>
+        <w:rPr>
+          <w:lang w:val="en-US"/>
+        </w:rPr>
+      </w:pPr>
+    </w:p>
+    <w:p>
+      <w:pPr>
+        <w:ind w:firstLine="0"/>
+        <w:jc w:val="center"/>
+        <w:rPr>
+          <w:lang w:val="en-US"/>
+        </w:rPr>
+      </w:pPr>
+    </w:p>
+    <w:p>
+      <w:pPr>
+        <w:ind w:firstLine="0"/>
+        <w:jc w:val="center"/>
+        <w:rPr>
+          <w:lang w:val="en-US"/>
+        </w:rPr>
+      </w:pPr>
+    </w:p>
+    <w:p>
+      <w:pPr>
+        <w:ind w:firstLine="0"/>
+        <w:jc w:val="center"/>
+        <w:rPr>
+          <w:lang w:val="en-US"/>
+        </w:rPr>
+      </w:pPr>
+    </w:p>
+    <w:p>
+      <w:pPr>
+        <w:ind w:firstLine="0"/>
+        <w:jc w:val="center"/>
+        <w:rPr>
+          <w:lang w:val="en-US"/>
+        </w:rPr>
+      </w:pPr>
+    </w:p>
+    <w:p>
+      <w:pPr>
+        <w:ind w:firstLine="0"/>
+        <w:jc w:val="center"/>
+        <w:rPr>
+          <w:lang w:val="en-US"/>
+        </w:rPr>
+      </w:pPr>
+    </w:p>
+    <w:p>
+      <w:pPr>
+        <w:ind w:firstLine="0"/>
+        <w:jc w:val="center"/>
+        <w:rPr>
+          <w:lang w:val="en-US"/>
+        </w:rPr>
+      </w:pPr>
+    </w:p>
+    <w:p>
+      <w:pPr>
+        <w:ind w:firstLine="0"/>
+        <w:jc w:val="center"/>
+        <w:rPr>
+          <w:lang w:val="en-US"/>
+        </w:rPr>
+      </w:pPr>
+    </w:p>
+    <w:p>
+      <w:pPr>
+        <w:ind w:firstLine="0"/>
+        <w:jc w:val="center"/>
+        <w:rPr>
+          <w:lang w:val="en-US"/>
+        </w:rPr>
+      </w:pPr>
+    </w:p>
+    <w:p>
+      <w:pPr>
+        <w:ind w:firstLine="0"/>
+        <w:jc w:val="center"/>
+        <w:rPr>
+          <w:lang w:val="en-US"/>
+        </w:rPr>
+      </w:pPr>
+    </w:p>
+    <w:p>
+      <w:pPr>
+        <w:ind w:firstLine="0"/>
+        <w:jc w:val="center"/>
+        <w:rPr>
+          <w:lang w:val="en-US"/>
+        </w:rPr>
+      </w:pPr>
+    </w:p>
+    <w:p>
+      <w:pPr>
+        <w:ind w:firstLine="0"/>
+        <w:jc w:val="center"/>
+        <w:rPr>
+          <w:lang w:val="en-US"/>
+        </w:rPr>
+      </w:pPr>
+    </w:p>
+    <w:p>
+      <w:pPr>
+        <w:pStyle w:val="Heading3"/>
+        <w:rPr>
+          <w:color w:val="auto"/>
+          <w:lang w:val="sr-Cyrl-RS"/>
+        </w:rPr>
+      </w:pPr>
+      <w:r>
+        <w:rPr>
+          <w:color w:val="auto"/>
+          <w:lang w:val="sr-Cyrl-RS"/>
+        </w:rPr>
+        <w:lastRenderedPageBreak/>
+        <w:tab/>
+      </w:r>
+      <w:r>
+        <w:rPr>
+          <w:color w:val="auto"/>
+          <w:lang w:val="sr-Cyrl-RS"/>
+        </w:rPr>
+        <w:tab/>
+      </w:r>
+      <w:bookmarkStart w:id="9" w:name="_Toc76935897"/>
+      <w:r>
+        <w:rPr>
+          <w:color w:val="auto"/>
+          <w:lang w:val="sr-Cyrl-RS"/>
+        </w:rPr>
+        <w:t>3.2.1 Приступ мерним станицама</w:t>
+      </w:r>
+      <w:bookmarkEnd w:id="9"/>
+    </w:p>
+    <w:p>
+      <w:pPr>
+        <w:rPr>
+          <w:lang w:val="sr-Cyrl-RS"/>
+        </w:rPr>
+      </w:pPr>
+    </w:p>
+    <w:p>
+      <w:pPr>
+        <w:ind w:left="432" w:firstLine="1005"/>
+        <w:rPr>
+          <w:lang w:val="sr-Cyrl-RS"/>
+        </w:rPr>
+      </w:pPr>
+      <w:r>
+        <w:rPr>
+          <w:lang w:val="sr-Cyrl-RS"/>
+        </w:rPr>
+        <w:t xml:space="preserve">Притиском на на дугме </w:t>
+      </w:r>
+      <w:r>
+        <w:rPr>
+          <w:lang w:val="en-US"/>
+        </w:rPr>
+        <w:t>“</w:t>
+      </w:r>
+      <w:r>
+        <w:rPr>
+          <w:i/>
+          <w:iCs/>
+          <w:lang w:val="sr-Latn-RS"/>
+        </w:rPr>
+        <w:t>Merne stanice</w:t>
+      </w:r>
+      <w:r>
+        <w:rPr>
+          <w:lang w:val="en-US"/>
+        </w:rPr>
+        <w:t xml:space="preserve">” </w:t>
+      </w:r>
+      <w:r>
+        <w:rPr>
+          <w:lang w:val="sr-Cyrl-RS"/>
+        </w:rPr>
+        <w:t>добићете листу доступних мерних станица. Одабиром једне од њих, бићете преусмерени на извештај о тој станици.</w:t>
+      </w:r>
+    </w:p>
+    <w:p>
+      <w:pPr>
+        <w:ind w:firstLine="0"/>
+        <w:rPr>
+          <w:lang w:val="sr-Cyrl-RS"/>
+        </w:rPr>
+      </w:pPr>
+      <w:r>
+        <w:rPr>
+          <w:noProof/>
+          <w:lang w:val="sr-Cyrl-RS"/>
+        </w:rPr>
+        <w:drawing>
+          <wp:inline distT="0" distB="0" distL="0" distR="0" wp14:anchorId="3DBC6083" wp14:editId="2CDEDF26">
+            <wp:extent cx="5703881" cy="1885950"/>
+            <wp:effectExtent l="0" t="0" r="0" b="0"/>
+            <wp:docPr id="8" name="Picture 8" descr="Graphical user interface, text&#10;&#10;Description automatically generated with medium confidence"/>
+            <wp:cNvGraphicFramePr>
+              <a:graphicFrameLocks xmlns:a="http://schemas.openxmlformats.org/drawingml/2006/main" noChangeAspect="1"/>
+            </wp:cNvGraphicFramePr>
+            <a:graphic xmlns:a="http://schemas.openxmlformats.org/drawingml/2006/main">
+              <a:graphicData uri="http://schemas.openxmlformats.org/drawingml/2006/picture">
+                <pic:pic xmlns:pic="http://schemas.openxmlformats.org/drawingml/2006/picture">
+                  <pic:nvPicPr>
+                    <pic:cNvPr id="8" name="Picture 8" descr="Graphical user interface, text&#10;&#10;Description automatically generated with medium confidence"/>
+                    <pic:cNvPicPr/>
+                  </pic:nvPicPr>
+                  <pic:blipFill>
+                    <a:blip r:embed="rId19">
+                      <a:extLst>
+                        <a:ext uri="{28A0092B-C50C-407E-A947-70E740481C1C}">
+                          <a14:useLocalDpi xmlns:a14="http://schemas.microsoft.com/office/drawing/2010/main" val="0"/>
+                        </a:ext>
+                      </a:extLst>
+                    </a:blip>
+                    <a:stretch>
+                      <a:fillRect/>
+                    </a:stretch>
+                  </pic:blipFill>
+                  <pic:spPr>
+                    <a:xfrm>
+                      <a:off x="0" y="0"/>
+                      <a:ext cx="5714210" cy="1889365"/>
+                    </a:xfrm>
+                    <a:prstGeom prst="rect">
+                      <a:avLst/>
+                    </a:prstGeom>
+                  </pic:spPr>
+                </pic:pic>
+              </a:graphicData>
+            </a:graphic>
+          </wp:inline>
+        </w:drawing>
+      </w:r>
+    </w:p>
+    <w:p>
+      <w:pPr>
+        <w:ind w:firstLine="0"/>
+        <w:rPr>
+          <w:lang w:val="sr-Cyrl-RS"/>
+        </w:rPr>
+      </w:pPr>
+    </w:p>
+    <w:p>
+      <w:pPr>
+        <w:ind w:firstLine="0"/>
+        <w:rPr>
+          <w:lang w:val="sr-Cyrl-RS"/>
+        </w:rPr>
+      </w:pPr>
+    </w:p>
+    <w:p>
+      <w:pPr>
+        <w:ind w:firstLine="0"/>
+        <w:rPr>
+          <w:lang w:val="sr-Cyrl-RS"/>
+        </w:rPr>
+      </w:pPr>
+    </w:p>
+    <w:p>
+      <w:pPr>
+        <w:ind w:firstLine="0"/>
+        <w:rPr>
+          <w:lang w:val="sr-Cyrl-RS"/>
+        </w:rPr>
+      </w:pPr>
+    </w:p>
+    <w:p>
+      <w:pPr>
+        <w:ind w:firstLine="0"/>
+        <w:rPr>
+          <w:lang w:val="sr-Cyrl-RS"/>
+        </w:rPr>
+      </w:pPr>
+    </w:p>
+    <w:p>
+      <w:pPr>
+        <w:ind w:firstLine="0"/>
+        <w:rPr>
+          <w:lang w:val="sr-Cyrl-RS"/>
+        </w:rPr>
+      </w:pPr>
+    </w:p>
+    <w:p>
+      <w:pPr>
+        <w:ind w:firstLine="0"/>
+        <w:rPr>
+          <w:lang w:val="sr-Cyrl-RS"/>
+        </w:rPr>
+      </w:pPr>
+    </w:p>
+    <w:p>
+      <w:pPr>
+        <w:ind w:firstLine="0"/>
+        <w:rPr>
+          <w:lang w:val="sr-Cyrl-RS"/>
+        </w:rPr>
+      </w:pPr>
+    </w:p>
+    <w:p>
+      <w:pPr>
+        <w:pStyle w:val="Heading3"/>
+        <w:rPr>
+          <w:color w:val="auto"/>
+          <w:lang w:val="sr-Cyrl-RS"/>
+        </w:rPr>
+      </w:pPr>
+      <w:r>
+        <w:rPr>
+          <w:color w:val="auto"/>
+          <w:lang w:val="sr-Cyrl-RS"/>
+        </w:rPr>
+        <w:tab/>
+      </w:r>
+      <w:r>
+        <w:rPr>
+          <w:color w:val="auto"/>
+          <w:lang w:val="sr-Cyrl-RS"/>
+        </w:rPr>
+        <w:tab/>
+      </w:r>
+      <w:bookmarkStart w:id="10" w:name="_Toc76935898"/>
+      <w:r>
+        <w:rPr>
+          <w:color w:val="auto"/>
+          <w:lang w:val="sr-Cyrl-RS"/>
+        </w:rPr>
+        <w:t>3.</w:t>
+      </w:r>
+      <w:r>
+        <w:rPr>
+          <w:color w:val="auto"/>
+          <w:lang w:val="en-US"/>
+        </w:rPr>
+        <w:t>2</w:t>
+      </w:r>
+      <w:r>
+        <w:rPr>
+          <w:color w:val="auto"/>
+          <w:lang w:val="sr-Cyrl-RS"/>
+        </w:rPr>
+        <w:t>.2 Општа статистика</w:t>
+      </w:r>
+      <w:bookmarkEnd w:id="10"/>
+    </w:p>
+    <w:p>
+      <w:pPr>
+        <w:rPr>
+          <w:lang w:val="sr-Cyrl-RS"/>
+        </w:rPr>
+      </w:pPr>
+    </w:p>
+    <w:p>
+      <w:pPr>
+        <w:ind w:left="432" w:firstLine="0"/>
+        <w:rPr>
+          <w:lang w:val="sr-Cyrl-RS"/>
+        </w:rPr>
+      </w:pPr>
+      <w:r>
+        <w:rPr>
+          <w:lang w:val="sr-Cyrl-RS"/>
+        </w:rPr>
+        <w:tab/>
+      </w:r>
+      <w:r>
+        <w:rPr>
+          <w:lang w:val="sr-Cyrl-RS"/>
+        </w:rPr>
+        <w:tab/>
+        <w:t xml:space="preserve">Притиском на дугме </w:t>
+      </w:r>
+      <w:r>
+        <w:rPr>
+          <w:lang w:val="en-US"/>
+        </w:rPr>
+        <w:t>“</w:t>
+      </w:r>
+      <w:r>
+        <w:rPr>
+          <w:i/>
+          <w:iCs/>
+          <w:lang w:val="en-US"/>
+        </w:rPr>
+        <w:t>Statistika</w:t>
+      </w:r>
+      <w:r>
+        <w:rPr>
+          <w:lang w:val="en-US"/>
+        </w:rPr>
+        <w:t xml:space="preserve">”, </w:t>
+      </w:r>
+      <w:r>
+        <w:rPr>
+          <w:lang w:val="sr-Cyrl-RS"/>
+        </w:rPr>
+        <w:t>добићете опште статистичке информације о одабраној станици.</w:t>
+      </w:r>
+    </w:p>
+    <w:p>
+      <w:pPr>
+        <w:ind w:left="432" w:firstLine="0"/>
+        <w:rPr>
+          <w:lang w:val="sr-Cyrl-RS"/>
+        </w:rPr>
+      </w:pPr>
+    </w:p>
+    <w:p>
+      <w:pPr>
+        <w:ind w:firstLine="0"/>
+        <w:rPr>
+          <w:lang w:val="sr-Cyrl-RS"/>
+        </w:rPr>
+      </w:pPr>
+      <w:r>
+        <w:rPr>
+          <w:noProof/>
+          <w:lang w:val="sr-Cyrl-RS"/>
+        </w:rPr>
+        <w:drawing>
+          <wp:inline distT="0" distB="0" distL="0" distR="0" wp14:anchorId="70DF8BAE" wp14:editId="5385B088">
+            <wp:extent cx="5952352" cy="1657350"/>
+            <wp:effectExtent l="0" t="0" r="0" b="0"/>
+            <wp:docPr id="9" name="Picture 9" descr="Graphical user interface, application&#10;&#10;Description automatically generated"/>
+            <wp:cNvGraphicFramePr>
+              <a:graphicFrameLocks xmlns:a="http://schemas.openxmlformats.org/drawingml/2006/main" noChangeAspect="1"/>
+            </wp:cNvGraphicFramePr>
+            <a:graphic xmlns:a="http://schemas.openxmlformats.org/drawingml/2006/main">
+              <a:graphicData uri="http://schemas.openxmlformats.org/drawingml/2006/picture">
+                <pic:pic xmlns:pic="http://schemas.openxmlformats.org/drawingml/2006/picture">
+                  <pic:nvPicPr>
+                    <pic:cNvPr id="9" name="Picture 9" descr="Graphical user interface, application&#10;&#10;Description automatically generated"/>
+                    <pic:cNvPicPr/>
+                  </pic:nvPicPr>
+                  <pic:blipFill>
+                    <a:blip r:embed="rId20" cstate="print">
+                      <a:extLst>
+                        <a:ext uri="{28A0092B-C50C-407E-A947-70E740481C1C}">
+                          <a14:useLocalDpi xmlns:a14="http://schemas.microsoft.com/office/drawing/2010/main" val="0"/>
+                        </a:ext>
+                      </a:extLst>
+                    </a:blip>
+                    <a:stretch>
+                      <a:fillRect/>
+                    </a:stretch>
+                  </pic:blipFill>
+                  <pic:spPr>
+                    <a:xfrm>
+                      <a:off x="0" y="0"/>
+                      <a:ext cx="5955035" cy="1658097"/>
+                    </a:xfrm>
+                    <a:prstGeom prst="rect">
+                      <a:avLst/>
+                    </a:prstGeom>
+                  </pic:spPr>
+                </pic:pic>
+              </a:graphicData>
+            </a:graphic>
+          </wp:inline>
+        </w:drawing>
+      </w:r>
+    </w:p>
+    <w:p>
+      <w:pPr>
+        <w:ind w:firstLine="0"/>
+        <w:rPr>
+          <w:lang w:val="sr-Cyrl-RS"/>
+        </w:rPr>
+      </w:pPr>
+    </w:p>
+    <w:p>
+      <w:pPr>
+        <w:ind w:firstLine="0"/>
+        <w:rPr>
+          <w:lang w:val="sr-Cyrl-RS"/>
+        </w:rPr>
+      </w:pPr>
+    </w:p>
+    <w:p>
+      <w:pPr>
+        <w:ind w:firstLine="0"/>
+        <w:rPr>
+          <w:lang w:val="sr-Cyrl-RS"/>
+        </w:rPr>
+      </w:pPr>
+    </w:p>
+    <w:p>
+      <w:pPr>
+        <w:ind w:firstLine="0"/>
+        <w:rPr>
+          <w:lang w:val="sr-Cyrl-RS"/>
+        </w:rPr>
+      </w:pPr>
+    </w:p>
+    <w:p>
+      <w:pPr>
+        <w:ind w:firstLine="0"/>
+        <w:rPr>
+          <w:lang w:val="sr-Cyrl-RS"/>
+        </w:rPr>
+      </w:pPr>
+    </w:p>
+    <w:p>
+      <w:pPr>
+        <w:ind w:firstLine="0"/>
+        <w:rPr>
+          <w:lang w:val="sr-Cyrl-RS"/>
+        </w:rPr>
+      </w:pPr>
+    </w:p>
+    <w:p>
+      <w:pPr>
+        <w:ind w:firstLine="0"/>
+        <w:rPr>
+          <w:lang w:val="sr-Cyrl-RS"/>
+        </w:rPr>
+      </w:pPr>
+    </w:p>
+    <w:p>
+      <w:pPr>
+        <w:ind w:firstLine="0"/>
+        <w:rPr>
+          <w:lang w:val="sr-Cyrl-RS"/>
+        </w:rPr>
+      </w:pPr>
+    </w:p>
+    <w:p>
+      <w:pPr>
+        <w:ind w:firstLine="0"/>
+        <w:rPr>
+          <w:lang w:val="sr-Cyrl-RS"/>
+        </w:rPr>
+      </w:pPr>
+    </w:p>
+    <w:p>
+      <w:pPr>
+        <w:ind w:firstLine="0"/>
+        <w:rPr>
+          <w:lang w:val="sr-Cyrl-RS"/>
+        </w:rPr>
+      </w:pPr>
+    </w:p>
+    <w:p>
+      <w:pPr>
+        <w:ind w:firstLine="0"/>
+        <w:rPr>
+          <w:lang w:val="sr-Cyrl-RS"/>
+        </w:rPr>
+      </w:pPr>
+    </w:p>
+    <w:p>
+      <w:pPr>
+        <w:ind w:firstLine="0"/>
+        <w:rPr>
+          <w:lang w:val="sr-Cyrl-RS"/>
+        </w:rPr>
+      </w:pPr>
+    </w:p>
+    <w:p>
+      <w:pPr>
+        <w:ind w:firstLine="0"/>
+        <w:rPr>
+          <w:lang w:val="sr-Cyrl-RS"/>
+        </w:rPr>
+      </w:pPr>
+    </w:p>
+    <w:p>
+      <w:pPr>
+        <w:pStyle w:val="Heading3"/>
+        <w:rPr>
+          <w:color w:val="auto"/>
+          <w:lang w:val="sr-Cyrl-RS"/>
+        </w:rPr>
+      </w:pPr>
+      <w:r>
+        <w:rPr>
+          <w:color w:val="auto"/>
+          <w:lang w:val="sr-Cyrl-RS"/>
+        </w:rPr>
+        <w:lastRenderedPageBreak/>
+        <w:tab/>
+      </w:r>
+      <w:r>
+        <w:rPr>
+          <w:color w:val="auto"/>
+          <w:lang w:val="sr-Cyrl-RS"/>
+        </w:rPr>
+        <w:tab/>
+      </w:r>
+      <w:bookmarkStart w:id="11" w:name="_Toc76935899"/>
+      <w:r>
+        <w:rPr>
+          <w:color w:val="auto"/>
+          <w:lang w:val="sr-Cyrl-RS"/>
+        </w:rPr>
+        <w:t>3.</w:t>
+      </w:r>
+      <w:r>
+        <w:rPr>
+          <w:color w:val="auto"/>
+          <w:lang w:val="en-US"/>
+        </w:rPr>
+        <w:t>2</w:t>
+      </w:r>
+      <w:r>
+        <w:rPr>
+          <w:color w:val="auto"/>
+          <w:lang w:val="sr-Cyrl-RS"/>
+        </w:rPr>
+        <w:t>.3 Историјат извештаја</w:t>
+      </w:r>
+      <w:bookmarkEnd w:id="11"/>
+    </w:p>
+    <w:p>
+      <w:pPr>
+        <w:rPr>
+          <w:lang w:val="sr-Cyrl-RS"/>
+        </w:rPr>
+      </w:pPr>
+    </w:p>
+    <w:p>
+      <w:pPr>
+        <w:ind w:left="432" w:firstLine="1005"/>
+        <w:rPr>
+          <w:lang w:val="sr-Cyrl-RS"/>
+        </w:rPr>
+      </w:pPr>
+      <w:r>
+        <w:rPr>
+          <w:lang w:val="sr-Cyrl-RS"/>
+        </w:rPr>
+        <w:t xml:space="preserve">Притиском на </w:t>
+      </w:r>
+      <w:r>
+        <w:rPr>
+          <w:lang w:val="en-US"/>
+        </w:rPr>
+        <w:t>“</w:t>
+      </w:r>
+      <w:r>
+        <w:rPr>
+          <w:i/>
+          <w:iCs/>
+          <w:lang w:val="sr-Latn-RS"/>
+        </w:rPr>
+        <w:t>Izveštaji</w:t>
+      </w:r>
+      <w:r>
+        <w:rPr>
+          <w:lang w:val="en-US"/>
+        </w:rPr>
+        <w:t>”</w:t>
+      </w:r>
+      <w:r>
+        <w:rPr>
+          <w:lang w:val="sr-Cyrl-RS"/>
+        </w:rPr>
+        <w:t>, а потом на</w:t>
+      </w:r>
+      <w:r>
+        <w:rPr>
+          <w:lang w:val="en-US"/>
+        </w:rPr>
+        <w:t xml:space="preserve"> “</w:t>
+      </w:r>
+      <w:r>
+        <w:rPr>
+          <w:i/>
+          <w:iCs/>
+          <w:lang w:val="en-US"/>
+        </w:rPr>
+        <w:t>Istorijat izveštaja</w:t>
+      </w:r>
+      <w:r>
+        <w:rPr>
+          <w:lang w:val="en-US"/>
+        </w:rPr>
+        <w:t>”</w:t>
+      </w:r>
+      <w:r>
+        <w:rPr>
+          <w:lang w:val="sr-Cyrl-RS"/>
+        </w:rPr>
+        <w:t>, добићете табеларни приказ свих протеклих извештаја. Притиском на један од њих бићете преусмерени на страницу са детаљнијим подацима.</w:t>
+      </w:r>
+    </w:p>
+    <w:p>
+      <w:pPr>
+        <w:ind w:left="432" w:firstLine="1005"/>
+        <w:rPr>
+          <w:lang w:val="sr-Latn-RS"/>
+        </w:rPr>
+      </w:pPr>
+    </w:p>
+    <w:p>
+      <w:pPr>
+        <w:rPr>
+          <w:lang w:val="sr-Latn-RS"/>
+        </w:rPr>
+      </w:pPr>
+    </w:p>
+    <w:p>
+      <w:pPr>
+        <w:rPr>
+          <w:lang w:val="sr-Latn-RS"/>
+        </w:rPr>
+      </w:pPr>
+      <w:r>
+        <w:rPr>
+          <w:noProof/>
+          <w:lang w:val="sr-Latn-RS"/>
+        </w:rPr>
+        <w:drawing>
+          <wp:inline distT="0" distB="0" distL="0" distR="0" wp14:anchorId="0AA5A369" wp14:editId="4FB92E4D">
+            <wp:extent cx="5733415" cy="2098675"/>
+            <wp:effectExtent l="0" t="0" r="635" b="0"/>
+            <wp:docPr id="10" name="Picture 10" descr="Graphical user interface&#10;&#10;Description automatically generated with medium confidence"/>
+            <wp:cNvGraphicFramePr>
+              <a:graphicFrameLocks xmlns:a="http://schemas.openxmlformats.org/drawingml/2006/main" noChangeAspect="1"/>
+            </wp:cNvGraphicFramePr>
+            <a:graphic xmlns:a="http://schemas.openxmlformats.org/drawingml/2006/main">
+              <a:graphicData uri="http://schemas.openxmlformats.org/drawingml/2006/picture">
+                <pic:pic xmlns:pic="http://schemas.openxmlformats.org/drawingml/2006/picture">
+                  <pic:nvPicPr>
+                    <pic:cNvPr id="10" name="Picture 10" descr="Graphical user interface&#10;&#10;Description automatically generated with medium confidence"/>
+                    <pic:cNvPicPr/>
+                  </pic:nvPicPr>
+                  <pic:blipFill>
+                    <a:blip r:embed="rId21" cstate="print">
+                      <a:extLst>
+                        <a:ext uri="{28A0092B-C50C-407E-A947-70E740481C1C}">
+                          <a14:useLocalDpi xmlns:a14="http://schemas.microsoft.com/office/drawing/2010/main" val="0"/>
+                        </a:ext>
+                      </a:extLst>
+                    </a:blip>
+                    <a:stretch>
+                      <a:fillRect/>
+                    </a:stretch>
+                  </pic:blipFill>
+                  <pic:spPr>
+                    <a:xfrm>
+                      <a:off x="0" y="0"/>
+                      <a:ext cx="5733415" cy="2098675"/>
+                    </a:xfrm>
+                    <a:prstGeom prst="rect">
+                      <a:avLst/>
+                    </a:prstGeom>
+                  </pic:spPr>
+                </pic:pic>
+              </a:graphicData>
+            </a:graphic>
+          </wp:inline>
+        </w:drawing>
+      </w:r>
+    </w:p>
+    <w:p>
+      <w:pPr>
+        <w:rPr>
+          <w:lang w:val="sr-Latn-RS"/>
+        </w:rPr>
+      </w:pPr>
+    </w:p>
+    <w:p>
+      <w:pPr>
+        <w:rPr>
+          <w:lang w:val="sr-Latn-RS"/>
+        </w:rPr>
+      </w:pPr>
+    </w:p>
+    <w:p>
+      <w:pPr>
+        <w:rPr>
+          <w:lang w:val="sr-Latn-RS"/>
+        </w:rPr>
+      </w:pPr>
+    </w:p>
+    <w:p>
+      <w:pPr>
+        <w:rPr>
+          <w:lang w:val="sr-Latn-RS"/>
+        </w:rPr>
+      </w:pPr>
+    </w:p>
+    <w:p>
+      <w:pPr>
+        <w:rPr>
+          <w:lang w:val="sr-Latn-RS"/>
+        </w:rPr>
+      </w:pPr>
+    </w:p>
+    <w:p>
+      <w:pPr>
+        <w:rPr>
+          <w:lang w:val="sr-Latn-RS"/>
+        </w:rPr>
+      </w:pPr>
+    </w:p>
+    <w:p>
+      <w:pPr>
+        <w:rPr>
+          <w:lang w:val="sr-Latn-RS"/>
+        </w:rPr>
+      </w:pPr>
+    </w:p>
+    <w:p>
+      <w:pPr>
+        <w:pStyle w:val="Heading3"/>
+        <w:rPr>
+          <w:color w:val="auto"/>
+          <w:lang w:val="sr-Cyrl-RS"/>
+        </w:rPr>
+      </w:pPr>
+      <w:r>
+        <w:rPr>
+          <w:color w:val="auto"/>
+          <w:lang w:val="sr-Latn-RS"/>
+        </w:rPr>
+        <w:tab/>
+      </w:r>
+      <w:r>
+        <w:rPr>
+          <w:color w:val="auto"/>
+          <w:lang w:val="sr-Latn-RS"/>
+        </w:rPr>
+        <w:tab/>
+      </w:r>
+      <w:bookmarkStart w:id="12" w:name="_Toc76935900"/>
+      <w:r>
+        <w:rPr>
+          <w:color w:val="auto"/>
+          <w:lang w:val="sr-Latn-RS"/>
+        </w:rPr>
+        <w:t>3.</w:t>
+      </w:r>
+      <w:r>
+        <w:rPr>
+          <w:color w:val="auto"/>
+          <w:lang w:val="sr-Latn-RS"/>
+        </w:rPr>
+        <w:t>2</w:t>
+      </w:r>
+      <w:r>
+        <w:rPr>
+          <w:color w:val="auto"/>
+          <w:lang w:val="sr-Latn-RS"/>
+        </w:rPr>
+        <w:t xml:space="preserve">.4 </w:t>
+      </w:r>
+      <w:r>
+        <w:rPr>
+          <w:color w:val="auto"/>
+          <w:lang w:val="sr-Cyrl-RS"/>
+        </w:rPr>
+        <w:t>Даљинско подешавање</w:t>
+      </w:r>
+      <w:bookmarkEnd w:id="12"/>
+    </w:p>
+    <w:p>
+      <w:pPr>
+        <w:rPr>
+          <w:lang w:val="sr-Cyrl-RS"/>
+        </w:rPr>
+      </w:pPr>
+    </w:p>
+    <w:p>
+      <w:pPr>
+        <w:rPr>
+          <w:lang w:val="sr-Cyrl-RS"/>
+        </w:rPr>
+      </w:pPr>
+      <w:r>
+        <w:rPr>
+          <w:lang w:val="sr-Cyrl-RS"/>
+        </w:rPr>
+        <w:tab/>
+        <w:t xml:space="preserve">Притиском на </w:t>
+      </w:r>
+      <w:r>
+        <w:rPr>
+          <w:lang w:val="en-US"/>
+        </w:rPr>
+        <w:t>“</w:t>
+      </w:r>
+      <w:r>
+        <w:rPr>
+          <w:i/>
+          <w:iCs/>
+          <w:lang w:val="en-US"/>
+        </w:rPr>
+        <w:t>Daljinsko podešavanje</w:t>
+      </w:r>
+      <w:r>
+        <w:rPr>
+          <w:lang w:val="en-US"/>
+        </w:rPr>
+        <w:t>”,</w:t>
+      </w:r>
+      <w:r>
+        <w:rPr>
+          <w:lang w:val="sr-Cyrl-RS"/>
+        </w:rPr>
+        <w:t xml:space="preserve"> добићете могућност да у потпуности затворите одређену решетку, или да обавите финије подешавање отворености.</w:t>
+      </w:r>
+    </w:p>
+    <w:p>
+      <w:pPr>
+        <w:rPr>
+          <w:lang w:val="sr-Cyrl-RS"/>
+        </w:rPr>
+      </w:pPr>
+    </w:p>
+    <w:p>
+      <w:pPr>
+        <w:ind w:firstLine="0"/>
+        <w:rPr>
+          <w:lang w:val="sr-Cyrl-RS"/>
+        </w:rPr>
+      </w:pPr>
+    </w:p>
+    <w:p>
+      <w:pPr>
+        <w:ind w:firstLine="0"/>
+        <w:jc w:val="center"/>
+        <w:rPr>
+          <w:lang w:val="en-US"/>
+        </w:rPr>
+      </w:pPr>
+      <w:r>
+        <w:rPr>
+          <w:noProof/>
+          <w:lang w:val="sr-Cyrl-RS"/>
+        </w:rPr>
+        <w:drawing>
+          <wp:inline distT="0" distB="0" distL="0" distR="0" wp14:anchorId="6AEDE406" wp14:editId="43D9767D">
+            <wp:extent cx="6093460" cy="2219325"/>
+            <wp:effectExtent l="0" t="0" r="2540" b="9525"/>
+            <wp:docPr id="11" name="Picture 11" descr="Graphical user interface, text, application&#10;&#10;Description automatically generated"/>
+            <wp:cNvGraphicFramePr>
+              <a:graphicFrameLocks xmlns:a="http://schemas.openxmlformats.org/drawingml/2006/main" noChangeAspect="1"/>
+            </wp:cNvGraphicFramePr>
+            <a:graphic xmlns:a="http://schemas.openxmlformats.org/drawingml/2006/main">
+              <a:graphicData uri="http://schemas.openxmlformats.org/drawingml/2006/picture">
+                <pic:pic xmlns:pic="http://schemas.openxmlformats.org/drawingml/2006/picture">
+                  <pic:nvPicPr>
+                    <pic:cNvPr id="11" name="Picture 11" descr="Graphical user interface, text, application&#10;&#10;Description automatically generated"/>
+                    <pic:cNvPicPr/>
+                  </pic:nvPicPr>
+                  <pic:blipFill rotWithShape="1">
+                    <a:blip r:embed="rId22">
+                      <a:extLst>
+                        <a:ext uri="{28A0092B-C50C-407E-A947-70E740481C1C}">
+                          <a14:useLocalDpi xmlns:a14="http://schemas.microsoft.com/office/drawing/2010/main" val="0"/>
+                        </a:ext>
+                      </a:extLst>
+                    </a:blip>
+                    <a:srcRect b="6043"/>
+                    <a:stretch/>
+                  </pic:blipFill>
+                  <pic:spPr bwMode="auto">
+                    <a:xfrm>
+                      <a:off x="0" y="0"/>
+                      <a:ext cx="6095803" cy="2220178"/>
+                    </a:xfrm>
+                    <a:prstGeom prst="rect">
+                      <a:avLst/>
+                    </a:prstGeom>
+                    <a:ln>
+                      <a:noFill/>
+                    </a:ln>
+                    <a:extLst>
+                      <a:ext uri="{53640926-AAD7-44D8-BBD7-CCE9431645EC}">
+                        <a14:shadowObscured xmlns:a14="http://schemas.microsoft.com/office/drawing/2010/main"/>
+                      </a:ext>
+                    </a:extLst>
+                  </pic:spPr>
+                </pic:pic>
+              </a:graphicData>
+            </a:graphic>
+          </wp:inline>
+        </w:drawing>
+      </w:r>
+    </w:p>
+    <w:p>
+      <w:pPr>
+        <w:ind w:firstLine="0"/>
+        <w:jc w:val="center"/>
+        <w:rPr>
+          <w:lang w:val="en-US"/>
+        </w:rPr>
+      </w:pPr>
+    </w:p>
+    <w:p>
+      <w:pPr>
+        <w:ind w:firstLine="0"/>
+        <w:jc w:val="center"/>
+        <w:rPr>
+          <w:lang w:val="en-US"/>
+        </w:rPr>
+      </w:pPr>
+    </w:p>
+    <w:p>
+      <w:pPr>
+        <w:ind w:firstLine="0"/>
+        <w:jc w:val="center"/>
+        <w:rPr>
+          <w:lang w:val="en-US"/>
+        </w:rPr>
+      </w:pPr>
+    </w:p>
+    <w:p>
+      <w:pPr>
+        <w:ind w:firstLine="0"/>
+        <w:jc w:val="center"/>
+        <w:rPr>
+          <w:lang w:val="en-US"/>
+        </w:rPr>
+      </w:pPr>
+    </w:p>
+    <w:p>
+      <w:pPr>
+        <w:ind w:firstLine="0"/>
+        <w:jc w:val="center"/>
+        <w:rPr>
+          <w:lang w:val="en-US"/>
+        </w:rPr>
+      </w:pPr>
+    </w:p>
+    <w:p>
+      <w:pPr>
+        <w:pStyle w:val="Heading2"/>
+        <w:rPr>
+          <w:color w:val="auto"/>
+          <w:lang w:val="sr-Cyrl-RS"/>
+        </w:rPr>
+      </w:pPr>
+      <w:bookmarkStart w:id="13" w:name="_Toc76935901"/>
+      <w:r>
+        <w:rPr>
+          <w:color w:val="auto"/>
+          <w:lang w:val="en-US"/>
+        </w:rPr>
+        <w:lastRenderedPageBreak/>
+        <w:t xml:space="preserve">3.3 </w:t>
+      </w:r>
+      <w:r>
+        <w:rPr>
+          <w:color w:val="auto"/>
+          <w:lang w:val="sr-Cyrl-RS"/>
+        </w:rPr>
+        <w:t>Контролор хемијског састава</w:t>
+      </w:r>
+      <w:bookmarkEnd w:id="13"/>
+    </w:p>
+    <w:p>
+      <w:pPr>
+        <w:rPr>
+          <w:lang w:val="sr-Cyrl-RS"/>
+        </w:rPr>
+      </w:pPr>
+    </w:p>
+    <w:p>
+      <w:pPr>
+        <w:rPr>
+          <w:lang w:val="sr-Cyrl-RS"/>
+        </w:rPr>
+      </w:pPr>
+      <w:r>
+        <w:rPr>
+          <w:lang w:val="sr-Cyrl-RS"/>
+        </w:rPr>
+        <w:tab/>
+      </w:r>
+    </w:p>
+    <w:p>
+      <w:pPr>
+        <w:rPr>
+          <w:lang w:val="sr-Cyrl-RS"/>
+        </w:rPr>
+      </w:pPr>
+      <w:r>
+        <w:rPr>
+          <w:lang w:val="sr-Cyrl-RS"/>
+        </w:rPr>
+        <w:tab/>
+        <w:t xml:space="preserve">Као контролор хемијског састава воде, Ваш задатак је да пратите вредности и присутност хемијских елемената у води. </w:t>
+      </w:r>
+    </w:p>
+    <w:p>
+      <w:pPr>
+        <w:rPr>
+          <w:lang w:val="sr-Cyrl-RS"/>
+        </w:rPr>
+      </w:pPr>
+    </w:p>
+    <w:p>
+      <w:pPr>
+        <w:ind w:firstLine="720"/>
+        <w:rPr>
+          <w:lang w:val="sr-Cyrl-RS"/>
+        </w:rPr>
+      </w:pPr>
+      <w:r>
+        <w:rPr>
+          <w:lang w:val="sr-Cyrl-RS"/>
+        </w:rPr>
+        <w:t xml:space="preserve">Након успешне пријаве, бићете преусмерени на страницу где можете видети </w:t>
+      </w:r>
+      <w:r>
+        <w:rPr>
+          <w:lang w:val="sr-Cyrl-RS"/>
+        </w:rPr>
+        <w:t xml:space="preserve">скорашње </w:t>
+      </w:r>
+      <w:r>
+        <w:rPr>
+          <w:lang w:val="sr-Cyrl-RS"/>
+        </w:rPr>
+        <w:t>варијације у количини хемијских елемената у води. Можете одабрати који елемент желите да пратите, као и за који временски период.</w:t>
+      </w:r>
+    </w:p>
+    <w:p>
+      <w:pPr>
+        <w:rPr>
+          <w:lang w:val="sr-Cyrl-RS"/>
+        </w:rPr>
+      </w:pPr>
+    </w:p>
+    <w:p>
+      <w:pPr>
+        <w:rPr>
+          <w:lang w:val="sr-Cyrl-RS"/>
+        </w:rPr>
+      </w:pPr>
+      <w:r>
+        <w:rPr>
+          <w:noProof/>
+          <w:lang w:val="sr-Cyrl-RS"/>
+        </w:rPr>
+        <w:drawing>
+          <wp:inline distT="0" distB="0" distL="0" distR="0" wp14:anchorId="2763FC95" wp14:editId="04521657">
+            <wp:extent cx="5605331" cy="2152650"/>
+            <wp:effectExtent l="0" t="0" r="0" b="0"/>
+            <wp:docPr id="15" name="Picture 15"/>
+            <wp:cNvGraphicFramePr>
+              <a:graphicFrameLocks xmlns:a="http://schemas.openxmlformats.org/drawingml/2006/main" noChangeAspect="1"/>
+            </wp:cNvGraphicFramePr>
+            <a:graphic xmlns:a="http://schemas.openxmlformats.org/drawingml/2006/main">
+              <a:graphicData uri="http://schemas.openxmlformats.org/drawingml/2006/picture">
+                <pic:pic xmlns:pic="http://schemas.openxmlformats.org/drawingml/2006/picture">
+                  <pic:nvPicPr>
+                    <pic:cNvPr id="15" name="Picture 15"/>
+                    <pic:cNvPicPr/>
+                  </pic:nvPicPr>
+                  <pic:blipFill>
+                    <a:blip r:embed="rId23">
+                      <a:extLst>
+                        <a:ext uri="{28A0092B-C50C-407E-A947-70E740481C1C}">
+                          <a14:useLocalDpi xmlns:a14="http://schemas.microsoft.com/office/drawing/2010/main" val="0"/>
+                        </a:ext>
+                      </a:extLst>
+                    </a:blip>
+                    <a:stretch>
+                      <a:fillRect/>
+                    </a:stretch>
+                  </pic:blipFill>
+                  <pic:spPr>
+                    <a:xfrm>
+                      <a:off x="0" y="0"/>
+                      <a:ext cx="5605331" cy="2152650"/>
+                    </a:xfrm>
+                    <a:prstGeom prst="rect">
+                      <a:avLst/>
+                    </a:prstGeom>
+                  </pic:spPr>
+                </pic:pic>
+              </a:graphicData>
+            </a:graphic>
+          </wp:inline>
+        </w:drawing>
+      </w:r>
+    </w:p>
+    <w:p>
+      <w:pPr>
+        <w:pStyle w:val="Heading3"/>
+        <w:rPr>
+          <w:color w:val="auto"/>
+          <w:lang w:val="sr-Cyrl-RS"/>
+        </w:rPr>
+      </w:pPr>
+      <w:r>
+        <w:rPr>
+          <w:color w:val="auto"/>
+          <w:lang w:val="sr-Cyrl-RS"/>
+        </w:rPr>
+        <w:tab/>
+      </w:r>
+      <w:r>
+        <w:rPr>
+          <w:color w:val="auto"/>
+          <w:lang w:val="sr-Cyrl-RS"/>
+        </w:rPr>
+        <w:tab/>
+      </w:r>
+      <w:bookmarkStart w:id="14" w:name="_Toc76935902"/>
+      <w:r>
+        <w:rPr>
+          <w:color w:val="auto"/>
+          <w:lang w:val="en-US"/>
+        </w:rPr>
+        <w:t xml:space="preserve">3.3.1 </w:t>
+      </w:r>
+      <w:r>
+        <w:rPr>
+          <w:color w:val="auto"/>
+          <w:lang w:val="sr-Cyrl-RS"/>
+        </w:rPr>
+        <w:t>Статистика мерне станице</w:t>
+      </w:r>
+      <w:bookmarkEnd w:id="14"/>
+    </w:p>
+    <w:p>
+      <w:pPr>
+        <w:rPr>
+          <w:lang w:val="sr-Cyrl-RS"/>
+        </w:rPr>
+      </w:pPr>
+    </w:p>
+    <w:p>
+      <w:pPr>
+        <w:ind w:left="432" w:firstLine="1005"/>
+        <w:rPr>
+          <w:lang w:val="sr-Cyrl-RS"/>
+        </w:rPr>
+      </w:pPr>
+      <w:r>
+        <w:rPr>
+          <w:lang w:val="sr-Cyrl-RS"/>
+        </w:rPr>
+        <w:t xml:space="preserve">Притиском на дугме </w:t>
+      </w:r>
+      <w:r>
+        <w:rPr>
+          <w:lang w:val="en-US"/>
+        </w:rPr>
+        <w:t>“</w:t>
+      </w:r>
+      <w:r>
+        <w:rPr>
+          <w:i/>
+          <w:iCs/>
+          <w:lang w:val="sr-Latn-RS"/>
+        </w:rPr>
+        <w:t>Merne stanice</w:t>
+      </w:r>
+      <w:r>
+        <w:rPr>
+          <w:lang w:val="en-US"/>
+        </w:rPr>
+        <w:t xml:space="preserve">”, </w:t>
+      </w:r>
+      <w:r>
+        <w:rPr>
+          <w:lang w:val="sr-Cyrl-RS"/>
+        </w:rPr>
+        <w:t>добићете приказ доступних мерних станица. Одабиром једне од њих, приказаће Вам се графички приказ односа актуелних и просечних вредности хемијских елемената присутних у води.</w:t>
+      </w:r>
+    </w:p>
+    <w:p>
+      <w:pPr>
+        <w:rPr>
+          <w:lang w:val="sr-Latn-RS"/>
+        </w:rPr>
+      </w:pPr>
+    </w:p>
+    <w:p>
+      <w:pPr>
+        <w:jc w:val="center"/>
+        <w:rPr>
+          <w:lang w:val="sr-Latn-RS"/>
+        </w:rPr>
+      </w:pPr>
+      <w:r>
+        <w:rPr>
+          <w:noProof/>
+          <w:lang w:val="sr-Latn-RS"/>
+        </w:rPr>
+        <w:drawing>
+          <wp:inline distT="0" distB="0" distL="0" distR="0" wp14:anchorId="286D13D9" wp14:editId="3DFA11DB">
+            <wp:extent cx="4456729" cy="3276600"/>
+            <wp:effectExtent l="0" t="0" r="1270" b="0"/>
+            <wp:docPr id="16" name="Picture 16" descr="Chart, radar chart&#10;&#10;Description automatically generated"/>
+            <wp:cNvGraphicFramePr>
+              <a:graphicFrameLocks xmlns:a="http://schemas.openxmlformats.org/drawingml/2006/main" noChangeAspect="1"/>
+            </wp:cNvGraphicFramePr>
+            <a:graphic xmlns:a="http://schemas.openxmlformats.org/drawingml/2006/main">
+              <a:graphicData uri="http://schemas.openxmlformats.org/drawingml/2006/picture">
+                <pic:pic xmlns:pic="http://schemas.openxmlformats.org/drawingml/2006/picture">
+                  <pic:nvPicPr>
+                    <pic:cNvPr id="16" name="Picture 16" descr="Chart, radar chart&#10;&#10;Description automatically generated"/>
+                    <pic:cNvPicPr/>
+                  </pic:nvPicPr>
+                  <pic:blipFill rotWithShape="1">
+                    <a:blip r:embed="rId24">
+                      <a:extLst>
+                        <a:ext uri="{28A0092B-C50C-407E-A947-70E740481C1C}">
+                          <a14:useLocalDpi xmlns:a14="http://schemas.microsoft.com/office/drawing/2010/main" val="0"/>
+                        </a:ext>
+                      </a:extLst>
+                    </a:blip>
+                    <a:srcRect l="1887" t="4077" b="2428"/>
+                    <a:stretch/>
+                  </pic:blipFill>
+                  <pic:spPr bwMode="auto">
+                    <a:xfrm>
+                      <a:off x="0" y="0"/>
+                      <a:ext cx="4460591" cy="3279439"/>
+                    </a:xfrm>
+                    <a:prstGeom prst="rect">
+                      <a:avLst/>
+                    </a:prstGeom>
+                    <a:ln>
+                      <a:noFill/>
+                    </a:ln>
+                    <a:extLst>
+                      <a:ext uri="{53640926-AAD7-44D8-BBD7-CCE9431645EC}">
+                        <a14:shadowObscured xmlns:a14="http://schemas.microsoft.com/office/drawing/2010/main"/>
+                      </a:ext>
+                    </a:extLst>
+                  </pic:spPr>
+                </pic:pic>
+              </a:graphicData>
+            </a:graphic>
+          </wp:inline>
+        </w:drawing>
+      </w:r>
+    </w:p>
+    <w:p>
+      <w:pPr>
+        <w:jc w:val="center"/>
+        <w:rPr>
+          <w:lang w:val="sr-Latn-RS"/>
+        </w:rPr>
+      </w:pPr>
+    </w:p>
+    <w:p>
+      <w:pPr>
+        <w:jc w:val="center"/>
+        <w:rPr>
+          <w:lang w:val="sr-Latn-RS"/>
+        </w:rPr>
+      </w:pPr>
+    </w:p>
+    <w:p>
+      <w:pPr>
+        <w:jc w:val="center"/>
+        <w:rPr>
+          <w:lang w:val="sr-Latn-RS"/>
+        </w:rPr>
+      </w:pPr>
+    </w:p>
+    <w:p>
+      <w:pPr>
+        <w:pStyle w:val="Heading3"/>
+        <w:rPr>
+          <w:color w:val="auto"/>
+          <w:lang w:val="sr-Cyrl-RS"/>
+        </w:rPr>
+      </w:pPr>
+      <w:r>
+        <w:rPr>
+          <w:color w:val="auto"/>
+          <w:lang w:val="sr-Latn-RS"/>
+        </w:rPr>
+        <w:lastRenderedPageBreak/>
+        <w:tab/>
+      </w:r>
+      <w:r>
+        <w:rPr>
+          <w:color w:val="auto"/>
+          <w:lang w:val="sr-Latn-RS"/>
+        </w:rPr>
+        <w:tab/>
+      </w:r>
+      <w:bookmarkStart w:id="15" w:name="_Toc76935903"/>
+      <w:r>
+        <w:rPr>
+          <w:color w:val="auto"/>
+          <w:lang w:val="sr-Latn-RS"/>
+        </w:rPr>
+        <w:t xml:space="preserve">3.3.2 </w:t>
+      </w:r>
+      <w:r>
+        <w:rPr>
+          <w:color w:val="auto"/>
+          <w:lang w:val="sr-Cyrl-RS"/>
+        </w:rPr>
+        <w:t>Историјат извештаја</w:t>
+      </w:r>
+      <w:bookmarkEnd w:id="15"/>
+    </w:p>
+    <w:p>
+      <w:pPr>
+        <w:rPr>
+          <w:lang w:val="sr-Cyrl-RS"/>
+        </w:rPr>
+      </w:pPr>
+      <w:r>
+        <w:rPr>
+          <w:lang w:val="sr-Cyrl-RS"/>
+        </w:rPr>
+        <w:tab/>
+      </w:r>
+      <w:r>
+        <w:rPr>
+          <w:lang w:val="sr-Cyrl-RS"/>
+        </w:rPr>
+        <w:tab/>
+      </w:r>
+    </w:p>
+    <w:p>
+      <w:pPr>
+        <w:ind w:left="432" w:firstLine="1005"/>
+        <w:rPr>
+          <w:lang w:val="sr-Cyrl-RS"/>
+        </w:rPr>
+      </w:pPr>
+      <w:r>
+        <w:rPr>
+          <w:lang w:val="sr-Cyrl-RS"/>
+        </w:rPr>
+        <w:tab/>
+      </w:r>
+      <w:r>
+        <w:rPr>
+          <w:lang w:val="sr-Cyrl-RS"/>
+        </w:rPr>
+        <w:t xml:space="preserve">Притиском на </w:t>
+      </w:r>
+      <w:r>
+        <w:rPr>
+          <w:lang w:val="en-US"/>
+        </w:rPr>
+        <w:t>“</w:t>
+      </w:r>
+      <w:r>
+        <w:rPr>
+          <w:i/>
+          <w:iCs/>
+          <w:lang w:val="sr-Latn-RS"/>
+        </w:rPr>
+        <w:t>Izveštaji</w:t>
+      </w:r>
+      <w:r>
+        <w:rPr>
+          <w:lang w:val="en-US"/>
+        </w:rPr>
+        <w:t>”</w:t>
+      </w:r>
+      <w:r>
+        <w:rPr>
+          <w:lang w:val="sr-Cyrl-RS"/>
+        </w:rPr>
+        <w:t>, а потом на</w:t>
+      </w:r>
+      <w:r>
+        <w:rPr>
+          <w:lang w:val="en-US"/>
+        </w:rPr>
+        <w:t xml:space="preserve"> “</w:t>
+      </w:r>
+      <w:r>
+        <w:rPr>
+          <w:i/>
+          <w:iCs/>
+          <w:lang w:val="en-US"/>
+        </w:rPr>
+        <w:t>Istorijat izveštaja</w:t>
+      </w:r>
+      <w:r>
+        <w:rPr>
+          <w:lang w:val="en-US"/>
+        </w:rPr>
+        <w:t>”</w:t>
+      </w:r>
+      <w:r>
+        <w:rPr>
+          <w:lang w:val="sr-Cyrl-RS"/>
+        </w:rPr>
+        <w:t>, добићете табеларни приказ свих протеклих извештаја. Притиском на један од њих бићете преусмерени на страницу са детаљнијим подацима.</w:t>
+      </w:r>
+    </w:p>
+    <w:p>
+      <w:pPr>
+        <w:rPr>
+          <w:lang w:val="sr-Latn-RS"/>
+        </w:rPr>
+      </w:pPr>
+    </w:p>
+    <w:p>
+      <w:pPr>
+        <w:rPr>
+          <w:lang w:val="sr-Latn-RS"/>
+        </w:rPr>
+      </w:pPr>
+    </w:p>
+    <w:p>
+      <w:pPr>
+        <w:rPr>
+          <w:lang w:val="sr-Latn-RS"/>
+        </w:rPr>
+      </w:pPr>
+      <w:r>
+        <w:rPr>
+          <w:noProof/>
+          <w:lang w:val="sr-Latn-RS"/>
+        </w:rPr>
+        <w:drawing>
+          <wp:inline distT="0" distB="0" distL="0" distR="0" wp14:anchorId="19F0C7E1" wp14:editId="601FC323">
+            <wp:extent cx="5733415" cy="2094230"/>
+            <wp:effectExtent l="0" t="0" r="635" b="1270"/>
+            <wp:docPr id="17" name="Picture 17" descr="Graphical user interface&#10;&#10;Description automatically generated"/>
+            <wp:cNvGraphicFramePr>
+              <a:graphicFrameLocks xmlns:a="http://schemas.openxmlformats.org/drawingml/2006/main" noChangeAspect="1"/>
+            </wp:cNvGraphicFramePr>
+            <a:graphic xmlns:a="http://schemas.openxmlformats.org/drawingml/2006/main">
+              <a:graphicData uri="http://schemas.openxmlformats.org/drawingml/2006/picture">
+                <pic:pic xmlns:pic="http://schemas.openxmlformats.org/drawingml/2006/picture">
+                  <pic:nvPicPr>
+                    <pic:cNvPr id="17" name="Picture 17" descr="Graphical user interface&#10;&#10;Description automatically generated"/>
+                    <pic:cNvPicPr/>
+                  </pic:nvPicPr>
+                  <pic:blipFill>
+                    <a:blip r:embed="rId25">
+                      <a:extLst>
+                        <a:ext uri="{28A0092B-C50C-407E-A947-70E740481C1C}">
+                          <a14:useLocalDpi xmlns:a14="http://schemas.microsoft.com/office/drawing/2010/main" val="0"/>
+                        </a:ext>
+                      </a:extLst>
+                    </a:blip>
+                    <a:stretch>
+                      <a:fillRect/>
+                    </a:stretch>
+                  </pic:blipFill>
+                  <pic:spPr>
+                    <a:xfrm>
+                      <a:off x="0" y="0"/>
+                      <a:ext cx="5733415" cy="2094230"/>
+                    </a:xfrm>
+                    <a:prstGeom prst="rect">
+                      <a:avLst/>
+                    </a:prstGeom>
+                  </pic:spPr>
+                </pic:pic>
+              </a:graphicData>
+            </a:graphic>
+          </wp:inline>
+        </w:drawing>
+      </w:r>
+    </w:p>
+    <w:p>
+      <w:pPr>
+        <w:rPr>
+          <w:lang w:val="sr-Latn-RS"/>
+        </w:rPr>
+      </w:pPr>
+    </w:p>
+    <w:p>
+      <w:pPr>
+        <w:pStyle w:val="Heading1"/>
+        <w:rPr>
+          <w:color w:val="auto"/>
+          <w:lang w:val="sr-Cyrl-RS"/>
+        </w:rPr>
+      </w:pPr>
+      <w:bookmarkStart w:id="16" w:name="_Toc76935904"/>
+      <w:r>
+        <w:rPr>
+          <w:color w:val="auto"/>
+          <w:lang w:val="sr-Latn-RS"/>
+        </w:rPr>
+        <w:t xml:space="preserve">4. </w:t>
+      </w:r>
+      <w:r>
+        <w:rPr>
+          <w:color w:val="auto"/>
+          <w:lang w:val="sr-Cyrl-RS"/>
+        </w:rPr>
+        <w:t>Додатна упутства</w:t>
+      </w:r>
+      <w:bookmarkEnd w:id="16"/>
+    </w:p>
+    <w:p>
+      <w:pPr>
+        <w:rPr>
+          <w:lang w:val="sr-Cyrl-RS"/>
+        </w:rPr>
+      </w:pPr>
+    </w:p>
+    <w:p>
+      <w:pPr>
+        <w:rPr>
+          <w:lang w:val="sr-Cyrl-RS"/>
+        </w:rPr>
+      </w:pPr>
+      <w:r>
+        <w:rPr>
+          <w:lang w:val="sr-Cyrl-RS"/>
+        </w:rPr>
+        <w:tab/>
+        <w:t xml:space="preserve">За сва додатна питања можете нас контактирати на </w:t>
+      </w:r>
+      <w:hyperlink r:id="rId26" w:history="1">
+        <w:r>
+          <w:rPr>
+            <w:rStyle w:val="Hyperlink"/>
+            <w:lang w:val="en-US"/>
+          </w:rPr>
+          <w:t>support@purewatersfoc.com</w:t>
+        </w:r>
+      </w:hyperlink>
+      <w:r>
+        <w:rPr>
+          <w:lang w:val="en-US"/>
+        </w:rPr>
+        <w:t xml:space="preserve">. </w:t>
+      </w:r>
+      <w:r>
+        <w:rPr>
+          <w:lang w:val="sr-Cyrl-RS"/>
+        </w:rPr>
+        <w:t>Након додавања нових функционалности, ово упутство ће по потреби бити дорађено.</w:t>
+      </w:r>
+    </w:p>
     <w:sectPr>
-      <w:headerReference w:type="default" r:id="rId14"/>
-      <w:footerReference w:type="default" r:id="rId15"/>
+      <w:headerReference w:type="default" r:id="rId27"/>
+      <w:footerReference w:type="default" r:id="rId28"/>
       <w:pgSz w:w="11909" w:h="16834" w:code="9"/>
       <w:pgMar w:top="1440" w:right="1440" w:bottom="1440" w:left="1440" w:header="720" w:footer="720" w:gutter="0"/>
       <w:cols w:space="720"/>
@@ -1167,7 +5521,7 @@
 </file>
 
 <file path=word/endnotes.xml><?xml version="1.0" encoding="utf-8"?>
-<w:endnotes xmlns:wpc="http://schemas.microsoft.com/office/word/2010/wordprocessingCanvas" xmlns:cx="http://schemas.microsoft.com/office/drawing/2014/chartex" xmlns:cx1="http://schemas.microsoft.com/office/drawing/2015/9/8/chartex" xmlns:cx2="http://schemas.microsoft.com/office/drawing/2015/10/21/chartex" xmlns:cx3="http://schemas.microsoft.com/office/drawing/2016/5/9/chartex" xmlns:cx4="http://schemas.microsoft.com/office/drawing/2016/5/10/chartex" xmlns:cx5="http://schemas.microsoft.com/office/drawing/2016/5/11/chartex" xmlns:cx6="http://schemas.microsoft.com/office/drawing/2016/5/12/chartex" xmlns:cx7="http://schemas.microsoft.com/office/drawing/2016/5/13/chartex" xmlns:cx8="http://schemas.microsoft.com/office/drawing/2016/5/14/chartex" xmlns:mc="http://schemas.openxmlformats.org/markup-compatibility/2006" xmlns:aink="http://schemas.microsoft.com/office/drawing/2016/ink" xmlns:am3d="http://schemas.microsoft.com/office/drawing/2017/model3d" xmlns:o="urn:schemas-microsoft-com:office:office" xmlns:r="http://schemas.openxmlformats.org/officeDocument/2006/relationships" xmlns:m="http://schemas.openxmlformats.org/officeDocument/2006/math" xmlns:v="urn:schemas-microsoft-com:vml" xmlns:wp14="http://schemas.microsoft.com/office/word/2010/wordprocessingDrawing" xmlns:wp="http://schemas.openxmlformats.org/drawingml/2006/wordprocessingDrawing" xmlns:w10="urn:schemas-microsoft-com:office:word" xmlns:w="http://schemas.openxmlformats.org/wordprocessingml/2006/main" xmlns:w14="http://schemas.microsoft.com/office/word/2010/wordml" xmlns:w15="http://schemas.microsoft.com/office/word/2012/wordml" xmlns:w16cex="http://schemas.microsoft.com/office/word/2018/wordml/cex" xmlns:w16cid="http://schemas.microsoft.com/office/word/2016/wordml/cid" xmlns:w16="http://schemas.microsoft.com/office/word/2018/wordml" xmlns:w16sdtdh="http://schemas.microsoft.com/office/word/2020/wordml/sdtdatahash" xmlns:w16se="http://schemas.microsoft.com/office/word/2015/wordml/symex" xmlns:wpg="http://schemas.microsoft.com/office/word/2010/wordprocessingGroup" xmlns:wpi="http://schemas.microsoft.com/office/word/2010/wordprocessingInk" xmlns:wne="http://schemas.microsoft.com/office/word/2006/wordml" xmlns:wps="http://schemas.microsoft.com/office/word/2010/wordprocessingShape" mc:Ignorable="w14 w15 w16se w16cid w16 w16cex w16sdtdh wp14">
+<w:endnotes xmlns:wpc="http://schemas.microsoft.com/office/word/2010/wordprocessingCanvas" xmlns:cx="http://schemas.microsoft.com/office/drawing/2014/chartex" xmlns:cx1="http://schemas.microsoft.com/office/drawing/2015/9/8/chartex" xmlns:cx2="http://schemas.microsoft.com/office/drawing/2015/10/21/chartex" xmlns:cx3="http://schemas.microsoft.com/office/drawing/2016/5/9/chartex" xmlns:cx4="http://schemas.microsoft.com/office/drawing/2016/5/10/chartex" xmlns:cx5="http://schemas.microsoft.com/office/drawing/2016/5/11/chartex" xmlns:cx6="http://schemas.microsoft.com/office/drawing/2016/5/12/chartex" xmlns:cx7="http://schemas.microsoft.com/office/drawing/2016/5/13/chartex" xmlns:cx8="http://schemas.microsoft.com/office/drawing/2016/5/14/chartex" xmlns:mc="http://schemas.openxmlformats.org/markup-compatibility/2006" xmlns:aink="http://schemas.microsoft.com/office/drawing/2016/ink" xmlns:am3d="http://schemas.microsoft.com/office/drawing/2017/model3d" xmlns:o="urn:schemas-microsoft-com:office:office" xmlns:r="http://schemas.openxmlformats.org/officeDocument/2006/relationships" xmlns:m="http://schemas.openxmlformats.org/officeDocument/2006/math" xmlns:v="urn:schemas-microsoft-com:vml" xmlns:wp14="http://schemas.microsoft.com/office/word/2010/wordprocessingDrawing" xmlns:wp="http://schemas.openxmlformats.org/drawingml/2006/wordprocessingDrawing" xmlns:w10="urn:schemas-microsoft-com:office:word" xmlns:w="http://schemas.openxmlformats.org/wordprocessingml/2006/main" xmlns:w14="http://schemas.microsoft.com/office/word/2010/wordml" xmlns:w15="http://schemas.microsoft.com/office/word/2012/wordml" xmlns:w16cex="http://schemas.microsoft.com/office/word/2018/wordml/cex" xmlns:w16cid="http://schemas.microsoft.com/office/word/2016/wordml/cid" xmlns:w16="http://schemas.microsoft.com/office/word/2018/wordml" xmlns:w16se="http://schemas.microsoft.com/office/word/2015/wordml/symex" xmlns:wpg="http://schemas.microsoft.com/office/word/2010/wordprocessingGroup" xmlns:wpi="http://schemas.microsoft.com/office/word/2010/wordprocessingInk" xmlns:wne="http://schemas.microsoft.com/office/word/2006/wordml" xmlns:wps="http://schemas.microsoft.com/office/word/2010/wordprocessingShape" mc:Ignorable="w14 w15 w16se w16cid w16 w16cex wp14">
   <w:endnote w:type="separator" w:id="-1">
     <w:p>
       <w:r>
@@ -1186,7 +5540,7 @@
 </file>
 
 <file path=word/footer1.xml><?xml version="1.0" encoding="utf-8"?>
-<w:ftr xmlns:wpc="http://schemas.microsoft.com/office/word/2010/wordprocessingCanvas" xmlns:cx="http://schemas.microsoft.com/office/drawing/2014/chartex" xmlns:cx1="http://schemas.microsoft.com/office/drawing/2015/9/8/chartex" xmlns:cx2="http://schemas.microsoft.com/office/drawing/2015/10/21/chartex" xmlns:cx3="http://schemas.microsoft.com/office/drawing/2016/5/9/chartex" xmlns:cx4="http://schemas.microsoft.com/office/drawing/2016/5/10/chartex" xmlns:cx5="http://schemas.microsoft.com/office/drawing/2016/5/11/chartex" xmlns:cx6="http://schemas.microsoft.com/office/drawing/2016/5/12/chartex" xmlns:cx7="http://schemas.microsoft.com/office/drawing/2016/5/13/chartex" xmlns:cx8="http://schemas.microsoft.com/office/drawing/2016/5/14/chartex" xmlns:mc="http://schemas.openxmlformats.org/markup-compatibility/2006" xmlns:aink="http://schemas.microsoft.com/office/drawing/2016/ink" xmlns:am3d="http://schemas.microsoft.com/office/drawing/2017/model3d" xmlns:o="urn:schemas-microsoft-com:office:office" xmlns:r="http://schemas.openxmlformats.org/officeDocument/2006/relationships" xmlns:m="http://schemas.openxmlformats.org/officeDocument/2006/math" xmlns:v="urn:schemas-microsoft-com:vml" xmlns:wp14="http://schemas.microsoft.com/office/word/2010/wordprocessingDrawing" xmlns:wp="http://schemas.openxmlformats.org/drawingml/2006/wordprocessingDrawing" xmlns:w10="urn:schemas-microsoft-com:office:word" xmlns:w="http://schemas.openxmlformats.org/wordprocessingml/2006/main" xmlns:w14="http://schemas.microsoft.com/office/word/2010/wordml" xmlns:w15="http://schemas.microsoft.com/office/word/2012/wordml" xmlns:w16cex="http://schemas.microsoft.com/office/word/2018/wordml/cex" xmlns:w16cid="http://schemas.microsoft.com/office/word/2016/wordml/cid" xmlns:w16="http://schemas.microsoft.com/office/word/2018/wordml" xmlns:w16sdtdh="http://schemas.microsoft.com/office/word/2020/wordml/sdtdatahash" xmlns:w16se="http://schemas.microsoft.com/office/word/2015/wordml/symex" xmlns:wpg="http://schemas.microsoft.com/office/word/2010/wordprocessingGroup" xmlns:wpi="http://schemas.microsoft.com/office/word/2010/wordprocessingInk" xmlns:wne="http://schemas.microsoft.com/office/word/2006/wordml" xmlns:wps="http://schemas.microsoft.com/office/word/2010/wordprocessingShape" mc:Ignorable="w14 w15 w16se w16cid w16 w16cex w16sdtdh wp14">
+<w:ftr xmlns:wpc="http://schemas.microsoft.com/office/word/2010/wordprocessingCanvas" xmlns:cx="http://schemas.microsoft.com/office/drawing/2014/chartex" xmlns:cx1="http://schemas.microsoft.com/office/drawing/2015/9/8/chartex" xmlns:cx2="http://schemas.microsoft.com/office/drawing/2015/10/21/chartex" xmlns:cx3="http://schemas.microsoft.com/office/drawing/2016/5/9/chartex" xmlns:cx4="http://schemas.microsoft.com/office/drawing/2016/5/10/chartex" xmlns:cx5="http://schemas.microsoft.com/office/drawing/2016/5/11/chartex" xmlns:cx6="http://schemas.microsoft.com/office/drawing/2016/5/12/chartex" xmlns:cx7="http://schemas.microsoft.com/office/drawing/2016/5/13/chartex" xmlns:cx8="http://schemas.microsoft.com/office/drawing/2016/5/14/chartex" xmlns:mc="http://schemas.openxmlformats.org/markup-compatibility/2006" xmlns:aink="http://schemas.microsoft.com/office/drawing/2016/ink" xmlns:am3d="http://schemas.microsoft.com/office/drawing/2017/model3d" xmlns:o="urn:schemas-microsoft-com:office:office" xmlns:r="http://schemas.openxmlformats.org/officeDocument/2006/relationships" xmlns:m="http://schemas.openxmlformats.org/officeDocument/2006/math" xmlns:v="urn:schemas-microsoft-com:vml" xmlns:wp14="http://schemas.microsoft.com/office/word/2010/wordprocessingDrawing" xmlns:wp="http://schemas.openxmlformats.org/drawingml/2006/wordprocessingDrawing" xmlns:w10="urn:schemas-microsoft-com:office:word" xmlns:w="http://schemas.openxmlformats.org/wordprocessingml/2006/main" xmlns:w14="http://schemas.microsoft.com/office/word/2010/wordml" xmlns:w15="http://schemas.microsoft.com/office/word/2012/wordml" xmlns:w16cex="http://schemas.microsoft.com/office/word/2018/wordml/cex" xmlns:w16cid="http://schemas.microsoft.com/office/word/2016/wordml/cid" xmlns:w16="http://schemas.microsoft.com/office/word/2018/wordml" xmlns:w16se="http://schemas.microsoft.com/office/word/2015/wordml/symex" xmlns:wpg="http://schemas.microsoft.com/office/word/2010/wordprocessingGroup" xmlns:wpi="http://schemas.microsoft.com/office/word/2010/wordprocessingInk" xmlns:wne="http://schemas.microsoft.com/office/word/2006/wordml" xmlns:wps="http://schemas.microsoft.com/office/word/2010/wordprocessingShape" mc:Ignorable="w14 w15 w16se w16cid w16 w16cex wp14">
   <w:p>
     <w:pPr>
       <w:pStyle w:val="Footer"/>
@@ -1207,7 +5561,7 @@
 </file>
 
 <file path=word/footnotes.xml><?xml version="1.0" encoding="utf-8"?>
-<w:footnotes xmlns:wpc="http://schemas.microsoft.com/office/word/2010/wordprocessingCanvas" xmlns:cx="http://schemas.microsoft.com/office/drawing/2014/chartex" xmlns:cx1="http://schemas.microsoft.com/office/drawing/2015/9/8/chartex" xmlns:cx2="http://schemas.microsoft.com/office/drawing/2015/10/21/chartex" xmlns:cx3="http://schemas.microsoft.com/office/drawing/2016/5/9/chartex" xmlns:cx4="http://schemas.microsoft.com/office/drawing/2016/5/10/chartex" xmlns:cx5="http://schemas.microsoft.com/office/drawing/2016/5/11/chartex" xmlns:cx6="http://schemas.microsoft.com/office/drawing/2016/5/12/chartex" xmlns:cx7="http://schemas.microsoft.com/office/drawing/2016/5/13/chartex" xmlns:cx8="http://schemas.microsoft.com/office/drawing/2016/5/14/chartex" xmlns:mc="http://schemas.openxmlformats.org/markup-compatibility/2006" xmlns:aink="http://schemas.microsoft.com/office/drawing/2016/ink" xmlns:am3d="http://schemas.microsoft.com/office/drawing/2017/model3d" xmlns:o="urn:schemas-microsoft-com:office:office" xmlns:r="http://schemas.openxmlformats.org/officeDocument/2006/relationships" xmlns:m="http://schemas.openxmlformats.org/officeDocument/2006/math" xmlns:v="urn:schemas-microsoft-com:vml" xmlns:wp14="http://schemas.microsoft.com/office/word/2010/wordprocessingDrawing" xmlns:wp="http://schemas.openxmlformats.org/drawingml/2006/wordprocessingDrawing" xmlns:w10="urn:schemas-microsoft-com:office:word" xmlns:w="http://schemas.openxmlformats.org/wordprocessingml/2006/main" xmlns:w14="http://schemas.microsoft.com/office/word/2010/wordml" xmlns:w15="http://schemas.microsoft.com/office/word/2012/wordml" xmlns:w16cex="http://schemas.microsoft.com/office/word/2018/wordml/cex" xmlns:w16cid="http://schemas.microsoft.com/office/word/2016/wordml/cid" xmlns:w16="http://schemas.microsoft.com/office/word/2018/wordml" xmlns:w16sdtdh="http://schemas.microsoft.com/office/word/2020/wordml/sdtdatahash" xmlns:w16se="http://schemas.microsoft.com/office/word/2015/wordml/symex" xmlns:wpg="http://schemas.microsoft.com/office/word/2010/wordprocessingGroup" xmlns:wpi="http://schemas.microsoft.com/office/word/2010/wordprocessingInk" xmlns:wne="http://schemas.microsoft.com/office/word/2006/wordml" xmlns:wps="http://schemas.microsoft.com/office/word/2010/wordprocessingShape" mc:Ignorable="w14 w15 w16se w16cid w16 w16cex w16sdtdh wp14">
+<w:footnotes xmlns:wpc="http://schemas.microsoft.com/office/word/2010/wordprocessingCanvas" xmlns:cx="http://schemas.microsoft.com/office/drawing/2014/chartex" xmlns:cx1="http://schemas.microsoft.com/office/drawing/2015/9/8/chartex" xmlns:cx2="http://schemas.microsoft.com/office/drawing/2015/10/21/chartex" xmlns:cx3="http://schemas.microsoft.com/office/drawing/2016/5/9/chartex" xmlns:cx4="http://schemas.microsoft.com/office/drawing/2016/5/10/chartex" xmlns:cx5="http://schemas.microsoft.com/office/drawing/2016/5/11/chartex" xmlns:cx6="http://schemas.microsoft.com/office/drawing/2016/5/12/chartex" xmlns:cx7="http://schemas.microsoft.com/office/drawing/2016/5/13/chartex" xmlns:cx8="http://schemas.microsoft.com/office/drawing/2016/5/14/chartex" xmlns:mc="http://schemas.openxmlformats.org/markup-compatibility/2006" xmlns:aink="http://schemas.microsoft.com/office/drawing/2016/ink" xmlns:am3d="http://schemas.microsoft.com/office/drawing/2017/model3d" xmlns:o="urn:schemas-microsoft-com:office:office" xmlns:r="http://schemas.openxmlformats.org/officeDocument/2006/relationships" xmlns:m="http://schemas.openxmlformats.org/officeDocument/2006/math" xmlns:v="urn:schemas-microsoft-com:vml" xmlns:wp14="http://schemas.microsoft.com/office/word/2010/wordprocessingDrawing" xmlns:wp="http://schemas.openxmlformats.org/drawingml/2006/wordprocessingDrawing" xmlns:w10="urn:schemas-microsoft-com:office:word" xmlns:w="http://schemas.openxmlformats.org/wordprocessingml/2006/main" xmlns:w14="http://schemas.microsoft.com/office/word/2010/wordml" xmlns:w15="http://schemas.microsoft.com/office/word/2012/wordml" xmlns:w16cex="http://schemas.microsoft.com/office/word/2018/wordml/cex" xmlns:w16cid="http://schemas.microsoft.com/office/word/2016/wordml/cid" xmlns:w16="http://schemas.microsoft.com/office/word/2018/wordml" xmlns:w16se="http://schemas.microsoft.com/office/word/2015/wordml/symex" xmlns:wpg="http://schemas.microsoft.com/office/word/2010/wordprocessingGroup" xmlns:wpi="http://schemas.microsoft.com/office/word/2010/wordprocessingInk" xmlns:wne="http://schemas.microsoft.com/office/word/2006/wordml" xmlns:wps="http://schemas.microsoft.com/office/word/2010/wordprocessingShape" mc:Ignorable="w14 w15 w16se w16cid w16 w16cex wp14">
   <w:footnote w:type="separator" w:id="-1">
     <w:p>
       <w:r>
@@ -1226,7 +5580,7 @@
 </file>
 
 <file path=word/header1.xml><?xml version="1.0" encoding="utf-8"?>
-<w:hdr xmlns:wpc="http://schemas.microsoft.com/office/word/2010/wordprocessingCanvas" xmlns:cx="http://schemas.microsoft.com/office/drawing/2014/chartex" xmlns:cx1="http://schemas.microsoft.com/office/drawing/2015/9/8/chartex" xmlns:cx2="http://schemas.microsoft.com/office/drawing/2015/10/21/chartex" xmlns:cx3="http://schemas.microsoft.com/office/drawing/2016/5/9/chartex" xmlns:cx4="http://schemas.microsoft.com/office/drawing/2016/5/10/chartex" xmlns:cx5="http://schemas.microsoft.com/office/drawing/2016/5/11/chartex" xmlns:cx6="http://schemas.microsoft.com/office/drawing/2016/5/12/chartex" xmlns:cx7="http://schemas.microsoft.com/office/drawing/2016/5/13/chartex" xmlns:cx8="http://schemas.microsoft.com/office/drawing/2016/5/14/chartex" xmlns:mc="http://schemas.openxmlformats.org/markup-compatibility/2006" xmlns:aink="http://schemas.microsoft.com/office/drawing/2016/ink" xmlns:am3d="http://schemas.microsoft.com/office/drawing/2017/model3d" xmlns:o="urn:schemas-microsoft-com:office:office" xmlns:r="http://schemas.openxmlformats.org/officeDocument/2006/relationships" xmlns:m="http://schemas.openxmlformats.org/officeDocument/2006/math" xmlns:v="urn:schemas-microsoft-com:vml" xmlns:wp14="http://schemas.microsoft.com/office/word/2010/wordprocessingDrawing" xmlns:wp="http://schemas.openxmlformats.org/drawingml/2006/wordprocessingDrawing" xmlns:w10="urn:schemas-microsoft-com:office:word" xmlns:w="http://schemas.openxmlformats.org/wordprocessingml/2006/main" xmlns:w14="http://schemas.microsoft.com/office/word/2010/wordml" xmlns:w15="http://schemas.microsoft.com/office/word/2012/wordml" xmlns:w16cex="http://schemas.microsoft.com/office/word/2018/wordml/cex" xmlns:w16cid="http://schemas.microsoft.com/office/word/2016/wordml/cid" xmlns:w16="http://schemas.microsoft.com/office/word/2018/wordml" xmlns:w16sdtdh="http://schemas.microsoft.com/office/word/2020/wordml/sdtdatahash" xmlns:w16se="http://schemas.microsoft.com/office/word/2015/wordml/symex" xmlns:wpg="http://schemas.microsoft.com/office/word/2010/wordprocessingGroup" xmlns:wpi="http://schemas.microsoft.com/office/word/2010/wordprocessingInk" xmlns:wne="http://schemas.microsoft.com/office/word/2006/wordml" xmlns:wps="http://schemas.microsoft.com/office/word/2010/wordprocessingShape" mc:Ignorable="w14 w15 w16se w16cid w16 w16cex w16sdtdh wp14">
+<w:hdr xmlns:wpc="http://schemas.microsoft.com/office/word/2010/wordprocessingCanvas" xmlns:cx="http://schemas.microsoft.com/office/drawing/2014/chartex" xmlns:cx1="http://schemas.microsoft.com/office/drawing/2015/9/8/chartex" xmlns:cx2="http://schemas.microsoft.com/office/drawing/2015/10/21/chartex" xmlns:cx3="http://schemas.microsoft.com/office/drawing/2016/5/9/chartex" xmlns:cx4="http://schemas.microsoft.com/office/drawing/2016/5/10/chartex" xmlns:cx5="http://schemas.microsoft.com/office/drawing/2016/5/11/chartex" xmlns:cx6="http://schemas.microsoft.com/office/drawing/2016/5/12/chartex" xmlns:cx7="http://schemas.microsoft.com/office/drawing/2016/5/13/chartex" xmlns:cx8="http://schemas.microsoft.com/office/drawing/2016/5/14/chartex" xmlns:mc="http://schemas.openxmlformats.org/markup-compatibility/2006" xmlns:aink="http://schemas.microsoft.com/office/drawing/2016/ink" xmlns:am3d="http://schemas.microsoft.com/office/drawing/2017/model3d" xmlns:o="urn:schemas-microsoft-com:office:office" xmlns:r="http://schemas.openxmlformats.org/officeDocument/2006/relationships" xmlns:m="http://schemas.openxmlformats.org/officeDocument/2006/math" xmlns:v="urn:schemas-microsoft-com:vml" xmlns:wp14="http://schemas.microsoft.com/office/word/2010/wordprocessingDrawing" xmlns:wp="http://schemas.openxmlformats.org/drawingml/2006/wordprocessingDrawing" xmlns:w10="urn:schemas-microsoft-com:office:word" xmlns:w="http://schemas.openxmlformats.org/wordprocessingml/2006/main" xmlns:w14="http://schemas.microsoft.com/office/word/2010/wordml" xmlns:w15="http://schemas.microsoft.com/office/word/2012/wordml" xmlns:w16cex="http://schemas.microsoft.com/office/word/2018/wordml/cex" xmlns:w16cid="http://schemas.microsoft.com/office/word/2016/wordml/cid" xmlns:w16="http://schemas.microsoft.com/office/word/2018/wordml" xmlns:w16se="http://schemas.microsoft.com/office/word/2015/wordml/symex" xmlns:wpg="http://schemas.microsoft.com/office/word/2010/wordprocessingGroup" xmlns:wpi="http://schemas.microsoft.com/office/word/2010/wordprocessingInk" xmlns:wne="http://schemas.microsoft.com/office/word/2006/wordml" xmlns:wps="http://schemas.microsoft.com/office/word/2010/wordprocessingShape" mc:Ignorable="w14 w15 w16se w16cid w16 w16cex wp14">
   <w:p>
     <w:pPr>
       <w:pStyle w:val="Header"/>
@@ -1248,7 +5602,7 @@
 </file>
 
 <file path=word/styles.xml><?xml version="1.0" encoding="utf-8"?>
-<w:styles xmlns:mc="http://schemas.openxmlformats.org/markup-compatibility/2006" xmlns:r="http://schemas.openxmlformats.org/officeDocument/2006/relationships" xmlns:w="http://schemas.openxmlformats.org/wordprocessingml/2006/main" xmlns:w14="http://schemas.microsoft.com/office/word/2010/wordml" xmlns:w15="http://schemas.microsoft.com/office/word/2012/wordml" xmlns:w16cex="http://schemas.microsoft.com/office/word/2018/wordml/cex" xmlns:w16cid="http://schemas.microsoft.com/office/word/2016/wordml/cid" xmlns:w16="http://schemas.microsoft.com/office/word/2018/wordml" xmlns:w16sdtdh="http://schemas.microsoft.com/office/word/2020/wordml/sdtdatahash" xmlns:w16se="http://schemas.microsoft.com/office/word/2015/wordml/symex" mc:Ignorable="w14 w15 w16se w16cid w16 w16cex w16sdtdh">
+<w:styles xmlns:mc="http://schemas.openxmlformats.org/markup-compatibility/2006" xmlns:r="http://schemas.openxmlformats.org/officeDocument/2006/relationships" xmlns:w="http://schemas.openxmlformats.org/wordprocessingml/2006/main" xmlns:w14="http://schemas.microsoft.com/office/word/2010/wordml" xmlns:w15="http://schemas.microsoft.com/office/word/2012/wordml" xmlns:w16cex="http://schemas.microsoft.com/office/word/2018/wordml/cex" xmlns:w16cid="http://schemas.microsoft.com/office/word/2016/wordml/cid" xmlns:w16="http://schemas.microsoft.com/office/word/2018/wordml" xmlns:w16se="http://schemas.microsoft.com/office/word/2015/wordml/symex" mc:Ignorable="w14 w15 w16se w16cid w16 w16cex">
   <w:docDefaults>
     <w:rPrDefault>
       <w:rPr>
@@ -1645,7 +5999,7 @@
   <w:style w:type="paragraph" w:default="1" w:styleId="Normal">
     <w:name w:val="Normal"/>
     <w:qFormat/>
-    <w:rsid w:val="000F2F8C"/>
+    <w:rsid w:val="00890D31"/>
     <w:pPr>
       <w:spacing w:after="0" w:line="240" w:lineRule="auto"/>
       <w:ind w:firstLine="432"/>
@@ -1677,6 +6031,70 @@
       <w:color w:val="2F5496" w:themeColor="accent1" w:themeShade="BF"/>
       <w:sz w:val="32"/>
       <w:szCs w:val="32"/>
+    </w:rPr>
+  </w:style>
+  <w:style w:type="paragraph" w:styleId="Heading2">
+    <w:name w:val="heading 2"/>
+    <w:basedOn w:val="Normal"/>
+    <w:next w:val="Normal"/>
+    <w:link w:val="Heading2Char"/>
+    <w:uiPriority w:val="9"/>
+    <w:unhideWhenUsed/>
+    <w:qFormat/>
+    <w:rsid w:val="00ED0ADB"/>
+    <w:pPr>
+      <w:keepNext/>
+      <w:keepLines/>
+      <w:spacing w:before="40"/>
+      <w:outlineLvl w:val="1"/>
+    </w:pPr>
+    <w:rPr>
+      <w:rFonts w:asciiTheme="majorHAnsi" w:eastAsiaTheme="majorEastAsia" w:hAnsiTheme="majorHAnsi" w:cstheme="majorBidi"/>
+      <w:color w:val="2F5496" w:themeColor="accent1" w:themeShade="BF"/>
+      <w:sz w:val="26"/>
+      <w:szCs w:val="26"/>
+    </w:rPr>
+  </w:style>
+  <w:style w:type="paragraph" w:styleId="Heading3">
+    <w:name w:val="heading 3"/>
+    <w:basedOn w:val="Normal"/>
+    <w:next w:val="Normal"/>
+    <w:link w:val="Heading3Char"/>
+    <w:uiPriority w:val="9"/>
+    <w:unhideWhenUsed/>
+    <w:qFormat/>
+    <w:rsid w:val="00E54B3B"/>
+    <w:pPr>
+      <w:keepNext/>
+      <w:keepLines/>
+      <w:spacing w:before="40"/>
+      <w:outlineLvl w:val="2"/>
+    </w:pPr>
+    <w:rPr>
+      <w:rFonts w:asciiTheme="majorHAnsi" w:eastAsiaTheme="majorEastAsia" w:hAnsiTheme="majorHAnsi" w:cstheme="majorBidi"/>
+      <w:color w:val="1F3763" w:themeColor="accent1" w:themeShade="7F"/>
+    </w:rPr>
+  </w:style>
+  <w:style w:type="paragraph" w:styleId="Heading4">
+    <w:name w:val="heading 4"/>
+    <w:basedOn w:val="Normal"/>
+    <w:next w:val="Normal"/>
+    <w:link w:val="Heading4Char"/>
+    <w:uiPriority w:val="9"/>
+    <w:unhideWhenUsed/>
+    <w:qFormat/>
+    <w:rsid w:val="00756DAC"/>
+    <w:pPr>
+      <w:keepNext/>
+      <w:keepLines/>
+      <w:spacing w:before="40"/>
+      <w:outlineLvl w:val="3"/>
+    </w:pPr>
+    <w:rPr>
+      <w:rFonts w:asciiTheme="majorHAnsi" w:eastAsiaTheme="majorEastAsia" w:hAnsiTheme="majorHAnsi" w:cstheme="majorBidi"/>
+      <w:i/>
+      <w:iCs/>
+      <w:color w:val="2F5496" w:themeColor="accent1" w:themeShade="BF"/>
     </w:rPr>
   </w:style>
   <w:style w:type="character" w:default="1" w:styleId="DefaultParagraphFont">
@@ -1881,6 +6299,106 @@
       <w:color w:val="605E5C"/>
       <w:shd w:val="clear" w:color="auto" w:fill="E1DFDD"/>
     </w:rPr>
+  </w:style>
+  <w:style w:type="character" w:customStyle="1" w:styleId="Heading2Char">
+    <w:name w:val="Heading 2 Char"/>
+    <w:basedOn w:val="DefaultParagraphFont"/>
+    <w:link w:val="Heading2"/>
+    <w:uiPriority w:val="9"/>
+    <w:rsid w:val="00ED0ADB"/>
+    <w:rPr>
+      <w:rFonts w:asciiTheme="majorHAnsi" w:eastAsiaTheme="majorEastAsia" w:hAnsiTheme="majorHAnsi" w:cstheme="majorBidi"/>
+      <w:color w:val="2F5496" w:themeColor="accent1" w:themeShade="BF"/>
+      <w:sz w:val="26"/>
+      <w:szCs w:val="26"/>
+      <w:lang w:val="sr-Cyrl-CS"/>
+    </w:rPr>
+  </w:style>
+  <w:style w:type="character" w:customStyle="1" w:styleId="Heading3Char">
+    <w:name w:val="Heading 3 Char"/>
+    <w:basedOn w:val="DefaultParagraphFont"/>
+    <w:link w:val="Heading3"/>
+    <w:uiPriority w:val="9"/>
+    <w:rsid w:val="00E54B3B"/>
+    <w:rPr>
+      <w:rFonts w:asciiTheme="majorHAnsi" w:eastAsiaTheme="majorEastAsia" w:hAnsiTheme="majorHAnsi" w:cstheme="majorBidi"/>
+      <w:color w:val="1F3763" w:themeColor="accent1" w:themeShade="7F"/>
+      <w:sz w:val="24"/>
+      <w:szCs w:val="24"/>
+      <w:lang w:val="sr-Cyrl-CS"/>
+    </w:rPr>
+  </w:style>
+  <w:style w:type="character" w:customStyle="1" w:styleId="Heading4Char">
+    <w:name w:val="Heading 4 Char"/>
+    <w:basedOn w:val="DefaultParagraphFont"/>
+    <w:link w:val="Heading4"/>
+    <w:uiPriority w:val="9"/>
+    <w:rsid w:val="00756DAC"/>
+    <w:rPr>
+      <w:rFonts w:asciiTheme="majorHAnsi" w:eastAsiaTheme="majorEastAsia" w:hAnsiTheme="majorHAnsi" w:cstheme="majorBidi"/>
+      <w:i/>
+      <w:iCs/>
+      <w:color w:val="2F5496" w:themeColor="accent1" w:themeShade="BF"/>
+      <w:sz w:val="24"/>
+      <w:szCs w:val="24"/>
+      <w:lang w:val="sr-Cyrl-CS"/>
+    </w:rPr>
+  </w:style>
+  <w:style w:type="paragraph" w:styleId="TOCHeading">
+    <w:name w:val="TOC Heading"/>
+    <w:basedOn w:val="Heading1"/>
+    <w:next w:val="Normal"/>
+    <w:uiPriority w:val="39"/>
+    <w:unhideWhenUsed/>
+    <w:qFormat/>
+    <w:rsid w:val="00890D31"/>
+    <w:pPr>
+      <w:spacing w:line="259" w:lineRule="auto"/>
+      <w:ind w:firstLine="0"/>
+      <w:jc w:val="left"/>
+      <w:outlineLvl w:val="9"/>
+    </w:pPr>
+    <w:rPr>
+      <w:lang w:val="en-US"/>
+    </w:rPr>
+  </w:style>
+  <w:style w:type="paragraph" w:styleId="TOC1">
+    <w:name w:val="toc 1"/>
+    <w:basedOn w:val="Normal"/>
+    <w:next w:val="Normal"/>
+    <w:autoRedefine/>
+    <w:uiPriority w:val="39"/>
+    <w:unhideWhenUsed/>
+    <w:rsid w:val="00890D31"/>
+    <w:pPr>
+      <w:spacing w:after="100"/>
+    </w:pPr>
+  </w:style>
+  <w:style w:type="paragraph" w:styleId="TOC2">
+    <w:name w:val="toc 2"/>
+    <w:basedOn w:val="Normal"/>
+    <w:next w:val="Normal"/>
+    <w:autoRedefine/>
+    <w:uiPriority w:val="39"/>
+    <w:unhideWhenUsed/>
+    <w:rsid w:val="00890D31"/>
+    <w:pPr>
+      <w:spacing w:after="100"/>
+      <w:ind w:left="240"/>
+    </w:pPr>
+  </w:style>
+  <w:style w:type="paragraph" w:styleId="TOC3">
+    <w:name w:val="toc 3"/>
+    <w:basedOn w:val="Normal"/>
+    <w:next w:val="Normal"/>
+    <w:autoRedefine/>
+    <w:uiPriority w:val="39"/>
+    <w:unhideWhenUsed/>
+    <w:rsid w:val="00890D31"/>
+    <w:pPr>
+      <w:spacing w:after="100"/>
+      <w:ind w:left="480"/>
+    </w:pPr>
   </w:style>
 </w:styles>
 </file>

</xml_diff>